<commit_message>
2019.1.1 - small updates
</commit_message>
<xml_diff>
--- a/Documentation/Divisionsmatchberegning.docx
+++ b/Documentation/Divisionsmatchberegning.docx
@@ -1,6 +1,6 @@
 
 <file path=word/document.xml><?xml version="1.0" encoding="utf-8"?>
-<w:document xmlns:wpc="http://schemas.microsoft.com/office/word/2010/wordprocessingCanvas" xmlns:cx="http://schemas.microsoft.com/office/drawing/2014/chartex" xmlns:cx1="http://schemas.microsoft.com/office/drawing/2015/9/8/chartex" xmlns:cx2="http://schemas.microsoft.com/office/drawing/2015/10/21/chartex" xmlns:cx3="http://schemas.microsoft.com/office/drawing/2016/5/9/chartex" xmlns:cx4="http://schemas.microsoft.com/office/drawing/2016/5/10/chartex" xmlns:cx5="http://schemas.microsoft.com/office/drawing/2016/5/11/chartex" xmlns:cx6="http://schemas.microsoft.com/office/drawing/2016/5/12/chartex" xmlns:cx7="http://schemas.microsoft.com/office/drawing/2016/5/13/chartex" xmlns:cx8="http://schemas.microsoft.com/office/drawing/2016/5/14/chartex" xmlns:mc="http://schemas.openxmlformats.org/markup-compatibility/2006" xmlns:aink="http://schemas.microsoft.com/office/drawing/2016/ink" xmlns:am3d="http://schemas.microsoft.com/office/drawing/2017/model3d" xmlns:o="urn:schemas-microsoft-com:office:office" xmlns:r="http://schemas.openxmlformats.org/officeDocument/2006/relationships" xmlns:m="http://schemas.openxmlformats.org/officeDocument/2006/math" xmlns:v="urn:schemas-microsoft-com:vml" xmlns:wp14="http://schemas.microsoft.com/office/word/2010/wordprocessingDrawing" xmlns:wp="http://schemas.openxmlformats.org/drawingml/2006/wordprocessingDrawing" xmlns:w10="urn:schemas-microsoft-com:office:word" xmlns:w="http://schemas.openxmlformats.org/wordprocessingml/2006/main" xmlns:w14="http://schemas.microsoft.com/office/word/2010/wordml" xmlns:w15="http://schemas.microsoft.com/office/word/2012/wordml" xmlns:w16cid="http://schemas.microsoft.com/office/word/2016/wordml/cid" xmlns:w16se="http://schemas.microsoft.com/office/word/2015/wordml/symex" xmlns:wpg="http://schemas.microsoft.com/office/word/2010/wordprocessingGroup" xmlns:wpi="http://schemas.microsoft.com/office/word/2010/wordprocessingInk" xmlns:wne="http://schemas.microsoft.com/office/word/2006/wordml" xmlns:wps="http://schemas.microsoft.com/office/word/2010/wordprocessingShape" mc:Ignorable="w14 w15 w16se w16cid wp14">
+<w:document xmlns:wpc="http://schemas.microsoft.com/office/word/2010/wordprocessingCanvas" xmlns:cx="http://schemas.microsoft.com/office/drawing/2014/chartex" xmlns:cx1="http://schemas.microsoft.com/office/drawing/2015/9/8/chartex" xmlns:cx2="http://schemas.microsoft.com/office/drawing/2015/10/21/chartex" xmlns:cx3="http://schemas.microsoft.com/office/drawing/2016/5/9/chartex" xmlns:cx4="http://schemas.microsoft.com/office/drawing/2016/5/10/chartex" xmlns:cx5="http://schemas.microsoft.com/office/drawing/2016/5/11/chartex" xmlns:cx6="http://schemas.microsoft.com/office/drawing/2016/5/12/chartex" xmlns:cx7="http://schemas.microsoft.com/office/drawing/2016/5/13/chartex" xmlns:cx8="http://schemas.microsoft.com/office/drawing/2016/5/14/chartex" xmlns:mc="http://schemas.openxmlformats.org/markup-compatibility/2006" xmlns:aink="http://schemas.microsoft.com/office/drawing/2016/ink" xmlns:am3d="http://schemas.microsoft.com/office/drawing/2017/model3d" xmlns:o="urn:schemas-microsoft-com:office:office" xmlns:r="http://schemas.openxmlformats.org/officeDocument/2006/relationships" xmlns:m="http://schemas.openxmlformats.org/officeDocument/2006/math" xmlns:v="urn:schemas-microsoft-com:vml" xmlns:wp14="http://schemas.microsoft.com/office/word/2010/wordprocessingDrawing" xmlns:wp="http://schemas.openxmlformats.org/drawingml/2006/wordprocessingDrawing" xmlns:w10="urn:schemas-microsoft-com:office:word" xmlns:w="http://schemas.openxmlformats.org/wordprocessingml/2006/main" xmlns:w14="http://schemas.microsoft.com/office/word/2010/wordml" xmlns:w15="http://schemas.microsoft.com/office/word/2012/wordml" xmlns:w16cex="http://schemas.microsoft.com/office/word/2018/wordml/cex" xmlns:w16cid="http://schemas.microsoft.com/office/word/2016/wordml/cid" xmlns:w16="http://schemas.microsoft.com/office/word/2018/wordml" xmlns:w16sdtdh="http://schemas.microsoft.com/office/word/2020/wordml/sdtdatahash" xmlns:w16se="http://schemas.microsoft.com/office/word/2015/wordml/symex" xmlns:wpg="http://schemas.microsoft.com/office/word/2010/wordprocessingGroup" xmlns:wpi="http://schemas.microsoft.com/office/word/2010/wordprocessingInk" xmlns:wne="http://schemas.microsoft.com/office/word/2006/wordml" xmlns:wps="http://schemas.microsoft.com/office/word/2010/wordprocessingShape" mc:Ignorable="w14 w15 w16se w16cid w16 w16cex w16sdtdh wp14">
   <w:body>
     <w:p>
       <w:pPr>
@@ -105,7 +105,13 @@
         <w:rPr>
           <w:lang w:val="da-DK"/>
         </w:rPr>
-        <w:t>.0</w:t>
+        <w:t>.</w:t>
+      </w:r>
+      <w:r>
+        <w:rPr>
+          <w:lang w:val="da-DK"/>
+        </w:rPr>
+        <w:t>1</w:t>
       </w:r>
     </w:p>
     <w:p>
@@ -138,7 +144,7 @@
         <w:rPr>
           <w:lang w:val="da-DK"/>
         </w:rPr>
-        <w:t>Marts</w:t>
+        <w:t>SEPTEMBER</w:t>
       </w:r>
       <w:r>
         <w:rPr>
@@ -156,7 +162,13 @@
         <w:rPr>
           <w:lang w:val="da-DK"/>
         </w:rPr>
-        <w:t>20</w:t>
+        <w:t>2</w:t>
+      </w:r>
+      <w:r>
+        <w:rPr>
+          <w:lang w:val="da-DK"/>
+        </w:rPr>
+        <w:t>1</w:t>
       </w:r>
     </w:p>
     <w:p>
@@ -3578,13 +3590,31 @@
         <w:rPr>
           <w:lang w:val="da-DK"/>
         </w:rPr>
-        <w:t>Hillerød, Februar 20</w:t>
-      </w:r>
-      <w:r>
-        <w:rPr>
-          <w:lang w:val="da-DK"/>
-        </w:rPr>
-        <w:t>20</w:t>
+        <w:t xml:space="preserve">Hillerød, </w:t>
+      </w:r>
+      <w:r>
+        <w:rPr>
+          <w:lang w:val="da-DK"/>
+        </w:rPr>
+        <w:t>September</w:t>
+      </w:r>
+      <w:r>
+        <w:rPr>
+          <w:lang w:val="da-DK"/>
+        </w:rPr>
+        <w:t xml:space="preserve"> 20</w:t>
+      </w:r>
+      <w:r>
+        <w:rPr>
+          <w:lang w:val="da-DK"/>
+        </w:rPr>
+        <w:t>2</w:t>
+      </w:r>
+      <w:r>
+        <w:rPr>
+          <w:lang w:val="da-DK"/>
+        </w:rPr>
+        <w:t>1</w:t>
       </w:r>
     </w:p>
     <w:p>
@@ -3615,6 +3645,85 @@
         <w:t>Historik</w:t>
       </w:r>
       <w:bookmarkEnd w:id="2"/>
+    </w:p>
+    <w:p>
+      <w:pPr>
+        <w:rPr>
+          <w:lang w:val="da-DK"/>
+        </w:rPr>
+      </w:pPr>
+      <w:r>
+        <w:rPr>
+          <w:lang w:val="da-DK"/>
+        </w:rPr>
+        <w:t>Version 2019.1.1</w:t>
+      </w:r>
+    </w:p>
+    <w:p>
+      <w:pPr>
+        <w:pStyle w:val="ListParagraph"/>
+        <w:numPr>
+          <w:ilvl w:val="0"/>
+          <w:numId w:val="7"/>
+        </w:numPr>
+        <w:rPr>
+          <w:lang w:val="da-DK"/>
+        </w:rPr>
+      </w:pPr>
+      <w:r>
+        <w:rPr>
+          <w:lang w:val="da-DK"/>
+        </w:rPr>
+        <w:t>Understøtte korte klubnavne</w:t>
+      </w:r>
+      <w:r>
+        <w:rPr>
+          <w:lang w:val="da-DK"/>
+        </w:rPr>
+        <w:t xml:space="preserve"> </w:t>
+      </w:r>
+      <w:r>
+        <w:rPr>
+          <w:lang w:val="da-DK"/>
+        </w:rPr>
+        <w:t>fra o-service</w:t>
+      </w:r>
+    </w:p>
+    <w:p>
+      <w:pPr>
+        <w:pStyle w:val="ListParagraph"/>
+        <w:numPr>
+          <w:ilvl w:val="0"/>
+          <w:numId w:val="7"/>
+        </w:numPr>
+        <w:rPr>
+          <w:lang w:val="da-DK"/>
+        </w:rPr>
+      </w:pPr>
+      <w:r>
+        <w:rPr>
+          <w:lang w:val="da-DK"/>
+        </w:rPr>
+        <w:t>Rettet fejl i HTML output</w:t>
+      </w:r>
+    </w:p>
+    <w:p>
+      <w:pPr>
+        <w:pStyle w:val="ListParagraph"/>
+        <w:numPr>
+          <w:ilvl w:val="0"/>
+          <w:numId w:val="7"/>
+        </w:numPr>
+        <w:rPr>
+          <w:lang w:val="da-DK"/>
+        </w:rPr>
+      </w:pPr>
+      <w:r>
+        <w:rPr>
+          <w:lang w:val="da-DK"/>
+        </w:rPr>
+        <w:t>Rettet problem med autoscroll i web sider fra Information Server</w:t>
+      </w:r>
     </w:p>
     <w:p>
       <w:pPr>
@@ -8044,15 +8153,22 @@
       </w:r>
     </w:p>
     <w:p>
+      <w:pPr>
+        <w:rPr>
+          <w:lang w:val="da-DK"/>
+        </w:rPr>
+      </w:pPr>
       <w:r>
         <w:rPr>
           <w:rFonts w:ascii="Courier New" w:hAnsi="Courier New" w:cs="Courier New"/>
+          <w:lang w:val="da-DK"/>
         </w:rPr>
         <w:t>H21-;bane 1</w:t>
       </w:r>
       <w:r>
         <w:rPr>
           <w:rFonts w:ascii="Courier New" w:hAnsi="Courier New" w:cs="Courier New"/>
+          <w:lang w:val="da-DK"/>
         </w:rPr>
         <w:br/>
         <w:t>H35-;bane 1</w:t>
@@ -8060,6 +8176,7 @@
       <w:r>
         <w:rPr>
           <w:rFonts w:ascii="Courier New" w:hAnsi="Courier New" w:cs="Courier New"/>
+          <w:lang w:val="da-DK"/>
         </w:rPr>
         <w:br/>
         <w:t>H40-;bane 2a</w:t>
@@ -8067,6 +8184,7 @@
       <w:r>
         <w:rPr>
           <w:rFonts w:ascii="Courier New" w:hAnsi="Courier New" w:cs="Courier New"/>
+          <w:lang w:val="da-DK"/>
         </w:rPr>
         <w:br/>
         <w:t>H45-;bane 2a</w:t>
@@ -8074,11 +8192,15 @@
       <w:r>
         <w:rPr>
           <w:rFonts w:ascii="Courier New" w:hAnsi="Courier New" w:cs="Courier New"/>
+          <w:lang w:val="da-DK"/>
         </w:rPr>
         <w:br/>
         <w:t>H50-;bane 2a</w:t>
       </w:r>
       <w:r>
+        <w:rPr>
+          <w:lang w:val="da-DK"/>
+        </w:rPr>
         <w:t xml:space="preserve"> </w:t>
       </w:r>
     </w:p>
@@ -8107,6 +8229,12 @@
           <w:lang w:val="da-DK"/>
         </w:rPr>
         <w:instrText xml:space="preserve"> REF _Ref364112761 \h  \* MERGEFORMAT </w:instrText>
+      </w:r>
+      <w:r>
+        <w:rPr>
+          <w:i/>
+          <w:lang w:val="da-DK"/>
+        </w:rPr>
       </w:r>
       <w:r>
         <w:rPr>
@@ -8129,6 +8257,7 @@
           <w:b/>
           <w:bCs/>
           <w:i/>
+          <w:lang w:val="da-DK"/>
         </w:rPr>
         <w:t>Reference source not found.</w:t>
       </w:r>
@@ -11085,8 +11214,6 @@
         </w:rPr>
         <w:t>. Dette er det nye standard format.</w:t>
       </w:r>
-      <w:bookmarkStart w:id="21" w:name="_GoBack"/>
-      <w:bookmarkEnd w:id="21"/>
       <w:r>
         <w:rPr>
           <w:lang w:val="da-DK"/>
@@ -12340,7 +12467,7 @@
                                 <w:color w:val="000000"/>
                                 <w:sz w:val="18"/>
                                 <w:szCs w:val="18"/>
-                                <w:lang w:eastAsia="da-DK"/>
+                                <w:lang w:val="da-DK" w:eastAsia="da-DK"/>
                               </w:rPr>
                             </w:pPr>
                             <w:r>
@@ -12359,7 +12486,7 @@
                                 <w:color w:val="800000"/>
                                 <w:sz w:val="18"/>
                                 <w:szCs w:val="18"/>
-                                <w:lang w:eastAsia="da-DK"/>
+                                <w:lang w:val="da-DK" w:eastAsia="da-DK"/>
                               </w:rPr>
                               <w:t>div.matchresultat</w:t>
                             </w:r>
@@ -12369,7 +12496,7 @@
                                 <w:color w:val="000000"/>
                                 <w:sz w:val="18"/>
                                 <w:szCs w:val="18"/>
-                                <w:lang w:eastAsia="da-DK"/>
+                                <w:lang w:val="da-DK" w:eastAsia="da-DK"/>
                               </w:rPr>
                               <w:t xml:space="preserve">, </w:t>
                             </w:r>
@@ -12379,7 +12506,7 @@
                                 <w:color w:val="800000"/>
                                 <w:sz w:val="18"/>
                                 <w:szCs w:val="18"/>
-                                <w:lang w:eastAsia="da-DK"/>
+                                <w:lang w:val="da-DK" w:eastAsia="da-DK"/>
                               </w:rPr>
                               <w:t>div.matchgruppe</w:t>
                             </w:r>
@@ -12389,7 +12516,7 @@
                                 <w:color w:val="000000"/>
                                 <w:sz w:val="18"/>
                                 <w:szCs w:val="18"/>
-                                <w:lang w:eastAsia="da-DK"/>
+                                <w:lang w:val="da-DK" w:eastAsia="da-DK"/>
                               </w:rPr>
                               <w:t xml:space="preserve">, </w:t>
                             </w:r>
@@ -12399,7 +12526,7 @@
                                 <w:color w:val="800000"/>
                                 <w:sz w:val="18"/>
                                 <w:szCs w:val="18"/>
-                                <w:lang w:eastAsia="da-DK"/>
+                                <w:lang w:val="da-DK" w:eastAsia="da-DK"/>
                               </w:rPr>
                               <w:t>div.stilling0</w:t>
                             </w:r>
@@ -12409,7 +12536,7 @@
                                 <w:color w:val="000000"/>
                                 <w:sz w:val="18"/>
                                 <w:szCs w:val="18"/>
-                                <w:lang w:eastAsia="da-DK"/>
+                                <w:lang w:val="da-DK" w:eastAsia="da-DK"/>
                               </w:rPr>
                               <w:t xml:space="preserve">, </w:t>
                             </w:r>
@@ -12419,7 +12546,7 @@
                                 <w:color w:val="800000"/>
                                 <w:sz w:val="18"/>
                                 <w:szCs w:val="18"/>
-                                <w:lang w:eastAsia="da-DK"/>
+                                <w:lang w:val="da-DK" w:eastAsia="da-DK"/>
                               </w:rPr>
                               <w:t>div.matcher0</w:t>
                             </w:r>
@@ -12429,7 +12556,7 @@
                                 <w:color w:val="000000"/>
                                 <w:sz w:val="18"/>
                                 <w:szCs w:val="18"/>
-                                <w:lang w:eastAsia="da-DK"/>
+                                <w:lang w:val="da-DK" w:eastAsia="da-DK"/>
                               </w:rPr>
                               <w:t xml:space="preserve">, </w:t>
                             </w:r>
@@ -12439,7 +12566,7 @@
                                 <w:color w:val="000000"/>
                                 <w:sz w:val="18"/>
                                 <w:szCs w:val="18"/>
-                                <w:lang w:eastAsia="da-DK"/>
+                                <w:lang w:val="da-DK" w:eastAsia="da-DK"/>
                               </w:rPr>
                               <w:br/>
                               <w:t xml:space="preserve">    </w:t>
@@ -12450,7 +12577,7 @@
                                 <w:color w:val="800000"/>
                                 <w:sz w:val="18"/>
                                 <w:szCs w:val="18"/>
-                                <w:lang w:eastAsia="da-DK"/>
+                                <w:lang w:val="da-DK" w:eastAsia="da-DK"/>
                               </w:rPr>
                               <w:t>div.stilling</w:t>
                             </w:r>
@@ -12460,7 +12587,7 @@
                                 <w:color w:val="000000"/>
                                 <w:sz w:val="18"/>
                                 <w:szCs w:val="18"/>
-                                <w:lang w:eastAsia="da-DK"/>
+                                <w:lang w:val="da-DK" w:eastAsia="da-DK"/>
                               </w:rPr>
                               <w:t xml:space="preserve">, </w:t>
                             </w:r>
@@ -12470,7 +12597,7 @@
                                 <w:color w:val="800000"/>
                                 <w:sz w:val="18"/>
                                 <w:szCs w:val="18"/>
-                                <w:lang w:eastAsia="da-DK"/>
+                                <w:lang w:val="da-DK" w:eastAsia="da-DK"/>
                               </w:rPr>
                               <w:t>div.matcher</w:t>
                             </w:r>
@@ -12480,7 +12607,7 @@
                                 <w:color w:val="000000"/>
                                 <w:sz w:val="18"/>
                                 <w:szCs w:val="18"/>
-                                <w:lang w:eastAsia="da-DK"/>
+                                <w:lang w:val="da-DK" w:eastAsia="da-DK"/>
                               </w:rPr>
                               <w:t xml:space="preserve">, </w:t>
                             </w:r>
@@ -12490,7 +12617,7 @@
                                 <w:color w:val="800000"/>
                                 <w:sz w:val="18"/>
                                 <w:szCs w:val="18"/>
-                                <w:lang w:eastAsia="da-DK"/>
+                                <w:lang w:val="da-DK" w:eastAsia="da-DK"/>
                               </w:rPr>
                               <w:t>div.gruppe</w:t>
                             </w:r>
@@ -12500,7 +12627,7 @@
                                 <w:color w:val="000000"/>
                                 <w:sz w:val="18"/>
                                 <w:szCs w:val="18"/>
-                                <w:lang w:eastAsia="da-DK"/>
+                                <w:lang w:val="da-DK" w:eastAsia="da-DK"/>
                               </w:rPr>
                               <w:t xml:space="preserve"> {</w:t>
                             </w:r>
@@ -12525,7 +12652,7 @@
                                 <w:color w:val="000000"/>
                                 <w:sz w:val="18"/>
                                 <w:szCs w:val="18"/>
-                                <w:lang w:eastAsia="da-DK"/>
+                                <w:lang w:val="da-DK" w:eastAsia="da-DK"/>
                               </w:rPr>
                               <w:t xml:space="preserve">        </w:t>
                             </w:r>
@@ -13676,7 +13803,7 @@
                                 <w:color w:val="000000"/>
                                 <w:sz w:val="18"/>
                                 <w:szCs w:val="18"/>
-                                <w:lang w:val="da-DK" w:eastAsia="da-DK"/>
+                                <w:lang w:val="sv-SE" w:eastAsia="da-DK"/>
                               </w:rPr>
                             </w:pPr>
                             <w:r>
@@ -13695,7 +13822,7 @@
                                 <w:color w:val="FF0000"/>
                                 <w:sz w:val="18"/>
                                 <w:szCs w:val="18"/>
-                                <w:lang w:val="da-DK" w:eastAsia="da-DK"/>
+                                <w:lang w:val="sv-SE" w:eastAsia="da-DK"/>
                               </w:rPr>
                               <w:t>border</w:t>
                             </w:r>
@@ -13705,7 +13832,7 @@
                                 <w:color w:val="000000"/>
                                 <w:sz w:val="18"/>
                                 <w:szCs w:val="18"/>
-                                <w:lang w:val="da-DK" w:eastAsia="da-DK"/>
+                                <w:lang w:val="sv-SE" w:eastAsia="da-DK"/>
                               </w:rPr>
                               <w:t xml:space="preserve">: </w:t>
                             </w:r>
@@ -13715,7 +13842,7 @@
                                 <w:color w:val="0000FF"/>
                                 <w:sz w:val="18"/>
                                 <w:szCs w:val="18"/>
-                                <w:lang w:val="da-DK" w:eastAsia="da-DK"/>
+                                <w:lang w:val="sv-SE" w:eastAsia="da-DK"/>
                               </w:rPr>
                               <w:t>1px</w:t>
                             </w:r>
@@ -13725,7 +13852,7 @@
                                 <w:color w:val="000000"/>
                                 <w:sz w:val="18"/>
                                 <w:szCs w:val="18"/>
-                                <w:lang w:val="da-DK" w:eastAsia="da-DK"/>
+                                <w:lang w:val="sv-SE" w:eastAsia="da-DK"/>
                               </w:rPr>
                               <w:t xml:space="preserve"> </w:t>
                             </w:r>
@@ -13735,7 +13862,7 @@
                                 <w:color w:val="0000FF"/>
                                 <w:sz w:val="18"/>
                                 <w:szCs w:val="18"/>
-                                <w:lang w:val="da-DK" w:eastAsia="da-DK"/>
+                                <w:lang w:val="sv-SE" w:eastAsia="da-DK"/>
                               </w:rPr>
                               <w:t>solid</w:t>
                             </w:r>
@@ -13745,7 +13872,7 @@
                                 <w:color w:val="000000"/>
                                 <w:sz w:val="18"/>
                                 <w:szCs w:val="18"/>
-                                <w:lang w:val="da-DK" w:eastAsia="da-DK"/>
+                                <w:lang w:val="sv-SE" w:eastAsia="da-DK"/>
                               </w:rPr>
                               <w:t xml:space="preserve"> </w:t>
                             </w:r>
@@ -13755,7 +13882,7 @@
                                 <w:color w:val="0000FF"/>
                                 <w:sz w:val="18"/>
                                 <w:szCs w:val="18"/>
-                                <w:lang w:val="da-DK" w:eastAsia="da-DK"/>
+                                <w:lang w:val="sv-SE" w:eastAsia="da-DK"/>
                               </w:rPr>
                               <w:t>#ddd</w:t>
                             </w:r>
@@ -13765,7 +13892,7 @@
                                 <w:color w:val="000000"/>
                                 <w:sz w:val="18"/>
                                 <w:szCs w:val="18"/>
-                                <w:lang w:val="da-DK" w:eastAsia="da-DK"/>
+                                <w:lang w:val="sv-SE" w:eastAsia="da-DK"/>
                               </w:rPr>
                               <w:t>;</w:t>
                             </w:r>
@@ -13781,7 +13908,7 @@
                                 <w:color w:val="000000"/>
                                 <w:sz w:val="18"/>
                                 <w:szCs w:val="18"/>
-                                <w:lang w:val="da-DK" w:eastAsia="da-DK"/>
+                                <w:lang w:val="sv-SE" w:eastAsia="da-DK"/>
                               </w:rPr>
                             </w:pPr>
                             <w:r>
@@ -13790,7 +13917,7 @@
                                 <w:color w:val="000000"/>
                                 <w:sz w:val="18"/>
                                 <w:szCs w:val="18"/>
-                                <w:lang w:val="da-DK" w:eastAsia="da-DK"/>
+                                <w:lang w:val="sv-SE" w:eastAsia="da-DK"/>
                               </w:rPr>
                               <w:t xml:space="preserve">        </w:t>
                             </w:r>
@@ -13800,7 +13927,7 @@
                                 <w:color w:val="FF0000"/>
                                 <w:sz w:val="18"/>
                                 <w:szCs w:val="18"/>
-                                <w:lang w:val="da-DK" w:eastAsia="da-DK"/>
+                                <w:lang w:val="sv-SE" w:eastAsia="da-DK"/>
                               </w:rPr>
                               <w:t>padding</w:t>
                             </w:r>
@@ -13810,7 +13937,7 @@
                                 <w:color w:val="000000"/>
                                 <w:sz w:val="18"/>
                                 <w:szCs w:val="18"/>
-                                <w:lang w:val="da-DK" w:eastAsia="da-DK"/>
+                                <w:lang w:val="sv-SE" w:eastAsia="da-DK"/>
                               </w:rPr>
                               <w:t xml:space="preserve">: </w:t>
                             </w:r>
@@ -13820,7 +13947,7 @@
                                 <w:color w:val="0000FF"/>
                                 <w:sz w:val="18"/>
                                 <w:szCs w:val="18"/>
-                                <w:lang w:val="da-DK" w:eastAsia="da-DK"/>
+                                <w:lang w:val="sv-SE" w:eastAsia="da-DK"/>
                               </w:rPr>
                               <w:t>1px</w:t>
                             </w:r>
@@ -13830,7 +13957,7 @@
                                 <w:color w:val="000000"/>
                                 <w:sz w:val="18"/>
                                 <w:szCs w:val="18"/>
-                                <w:lang w:val="da-DK" w:eastAsia="da-DK"/>
+                                <w:lang w:val="sv-SE" w:eastAsia="da-DK"/>
                               </w:rPr>
                               <w:t xml:space="preserve"> </w:t>
                             </w:r>
@@ -13840,7 +13967,7 @@
                                 <w:color w:val="0000FF"/>
                                 <w:sz w:val="18"/>
                                 <w:szCs w:val="18"/>
-                                <w:lang w:val="da-DK" w:eastAsia="da-DK"/>
+                                <w:lang w:val="sv-SE" w:eastAsia="da-DK"/>
                               </w:rPr>
                               <w:t>2px</w:t>
                             </w:r>
@@ -13850,7 +13977,7 @@
                                 <w:color w:val="000000"/>
                                 <w:sz w:val="18"/>
                                 <w:szCs w:val="18"/>
-                                <w:lang w:val="da-DK" w:eastAsia="da-DK"/>
+                                <w:lang w:val="sv-SE" w:eastAsia="da-DK"/>
                               </w:rPr>
                               <w:t xml:space="preserve"> </w:t>
                             </w:r>
@@ -13860,7 +13987,7 @@
                                 <w:color w:val="0000FF"/>
                                 <w:sz w:val="18"/>
                                 <w:szCs w:val="18"/>
-                                <w:lang w:val="da-DK" w:eastAsia="da-DK"/>
+                                <w:lang w:val="sv-SE" w:eastAsia="da-DK"/>
                               </w:rPr>
                               <w:t>1px</w:t>
                             </w:r>
@@ -13870,7 +13997,7 @@
                                 <w:color w:val="000000"/>
                                 <w:sz w:val="18"/>
                                 <w:szCs w:val="18"/>
-                                <w:lang w:val="da-DK" w:eastAsia="da-DK"/>
+                                <w:lang w:val="sv-SE" w:eastAsia="da-DK"/>
                               </w:rPr>
                               <w:t xml:space="preserve"> </w:t>
                             </w:r>
@@ -13880,7 +14007,7 @@
                                 <w:color w:val="0000FF"/>
                                 <w:sz w:val="18"/>
                                 <w:szCs w:val="18"/>
-                                <w:lang w:val="da-DK" w:eastAsia="da-DK"/>
+                                <w:lang w:val="sv-SE" w:eastAsia="da-DK"/>
                               </w:rPr>
                               <w:t>2px</w:t>
                             </w:r>
@@ -13890,7 +14017,7 @@
                                 <w:color w:val="000000"/>
                                 <w:sz w:val="18"/>
                                 <w:szCs w:val="18"/>
-                                <w:lang w:val="da-DK" w:eastAsia="da-DK"/>
+                                <w:lang w:val="sv-SE" w:eastAsia="da-DK"/>
                               </w:rPr>
                               <w:t>;</w:t>
                             </w:r>
@@ -13906,7 +14033,7 @@
                                 <w:color w:val="000000"/>
                                 <w:sz w:val="18"/>
                                 <w:szCs w:val="18"/>
-                                <w:lang w:val="da-DK" w:eastAsia="da-DK"/>
+                                <w:lang w:eastAsia="da-DK"/>
                               </w:rPr>
                             </w:pPr>
                             <w:r>
@@ -13915,9 +14042,19 @@
                                 <w:color w:val="000000"/>
                                 <w:sz w:val="18"/>
                                 <w:szCs w:val="18"/>
-                                <w:lang w:val="da-DK" w:eastAsia="da-DK"/>
-                              </w:rPr>
-                              <w:t xml:space="preserve">    }</w:t>
+                                <w:lang w:val="sv-SE" w:eastAsia="da-DK"/>
+                              </w:rPr>
+                              <w:t xml:space="preserve">    </w:t>
+                            </w:r>
+                            <w:r>
+                              <w:rPr>
+                                <w:rFonts w:ascii="Consolas" w:hAnsi="Consolas" w:cs="Consolas"/>
+                                <w:color w:val="000000"/>
+                                <w:sz w:val="18"/>
+                                <w:szCs w:val="18"/>
+                                <w:lang w:eastAsia="da-DK"/>
+                              </w:rPr>
+                              <w:t>}</w:t>
                             </w:r>
                           </w:p>
                           <w:p>
@@ -13931,7 +14068,7 @@
                                 <w:color w:val="000000"/>
                                 <w:sz w:val="18"/>
                                 <w:szCs w:val="18"/>
-                                <w:lang w:val="da-DK" w:eastAsia="da-DK"/>
+                                <w:lang w:eastAsia="da-DK"/>
                               </w:rPr>
                             </w:pPr>
                             <w:r>
@@ -13940,7 +14077,7 @@
                                 <w:color w:val="000000"/>
                                 <w:sz w:val="18"/>
                                 <w:szCs w:val="18"/>
-                                <w:lang w:val="da-DK" w:eastAsia="da-DK"/>
+                                <w:lang w:eastAsia="da-DK"/>
                               </w:rPr>
                               <w:t xml:space="preserve">    </w:t>
                             </w:r>
@@ -13950,7 +14087,7 @@
                                 <w:color w:val="006400"/>
                                 <w:sz w:val="18"/>
                                 <w:szCs w:val="18"/>
-                                <w:lang w:val="da-DK" w:eastAsia="da-DK"/>
+                                <w:lang w:eastAsia="da-DK"/>
                               </w:rPr>
                               <w:t>/*</w:t>
                             </w:r>
@@ -13960,7 +14097,7 @@
                                 <w:color w:val="000000"/>
                                 <w:sz w:val="18"/>
                                 <w:szCs w:val="18"/>
-                                <w:lang w:val="da-DK" w:eastAsia="da-DK"/>
+                                <w:lang w:eastAsia="da-DK"/>
                               </w:rPr>
                               <w:t xml:space="preserve"> </w:t>
                             </w:r>
@@ -13970,7 +14107,7 @@
                                 <w:color w:val="006400"/>
                                 <w:sz w:val="18"/>
                                 <w:szCs w:val="18"/>
-                                <w:lang w:val="da-DK" w:eastAsia="da-DK"/>
+                                <w:lang w:eastAsia="da-DK"/>
                               </w:rPr>
                               <w:t>Tabeller med række-inddeling</w:t>
                             </w:r>
@@ -13980,7 +14117,7 @@
                                 <w:color w:val="000000"/>
                                 <w:sz w:val="18"/>
                                 <w:szCs w:val="18"/>
-                                <w:lang w:val="da-DK" w:eastAsia="da-DK"/>
+                                <w:lang w:eastAsia="da-DK"/>
                               </w:rPr>
                               <w:t xml:space="preserve"> </w:t>
                             </w:r>
@@ -13990,7 +14127,7 @@
                                 <w:color w:val="006400"/>
                                 <w:sz w:val="18"/>
                                 <w:szCs w:val="18"/>
-                                <w:lang w:val="da-DK" w:eastAsia="da-DK"/>
+                                <w:lang w:eastAsia="da-DK"/>
                               </w:rPr>
                               <w:t>*/</w:t>
                             </w:r>
@@ -14015,7 +14152,7 @@
                                 <w:color w:val="000000"/>
                                 <w:sz w:val="18"/>
                                 <w:szCs w:val="18"/>
-                                <w:lang w:val="da-DK" w:eastAsia="da-DK"/>
+                                <w:lang w:eastAsia="da-DK"/>
                               </w:rPr>
                               <w:t xml:space="preserve">    </w:t>
                             </w:r>
@@ -14296,7 +14433,7 @@
                                 <w:color w:val="000000"/>
                                 <w:sz w:val="18"/>
                                 <w:szCs w:val="18"/>
-                                <w:lang w:eastAsia="da-DK"/>
+                                <w:lang w:val="sv-SE" w:eastAsia="da-DK"/>
                               </w:rPr>
                             </w:pPr>
                             <w:r>
@@ -14315,7 +14452,7 @@
                                 <w:color w:val="FF0000"/>
                                 <w:sz w:val="18"/>
                                 <w:szCs w:val="18"/>
-                                <w:lang w:eastAsia="da-DK"/>
+                                <w:lang w:val="sv-SE" w:eastAsia="da-DK"/>
                               </w:rPr>
                               <w:t>border-top</w:t>
                             </w:r>
@@ -14325,7 +14462,7 @@
                                 <w:color w:val="000000"/>
                                 <w:sz w:val="18"/>
                                 <w:szCs w:val="18"/>
-                                <w:lang w:eastAsia="da-DK"/>
+                                <w:lang w:val="sv-SE" w:eastAsia="da-DK"/>
                               </w:rPr>
                               <w:t xml:space="preserve">: </w:t>
                             </w:r>
@@ -14335,7 +14472,7 @@
                                 <w:color w:val="0000FF"/>
                                 <w:sz w:val="18"/>
                                 <w:szCs w:val="18"/>
-                                <w:lang w:eastAsia="da-DK"/>
+                                <w:lang w:val="sv-SE" w:eastAsia="da-DK"/>
                               </w:rPr>
                               <w:t>1px</w:t>
                             </w:r>
@@ -14345,7 +14482,7 @@
                                 <w:color w:val="000000"/>
                                 <w:sz w:val="18"/>
                                 <w:szCs w:val="18"/>
-                                <w:lang w:eastAsia="da-DK"/>
+                                <w:lang w:val="sv-SE" w:eastAsia="da-DK"/>
                               </w:rPr>
                               <w:t xml:space="preserve"> </w:t>
                             </w:r>
@@ -14355,7 +14492,7 @@
                                 <w:color w:val="0000FF"/>
                                 <w:sz w:val="18"/>
                                 <w:szCs w:val="18"/>
-                                <w:lang w:eastAsia="da-DK"/>
+                                <w:lang w:val="sv-SE" w:eastAsia="da-DK"/>
                               </w:rPr>
                               <w:t>solid</w:t>
                             </w:r>
@@ -14365,7 +14502,7 @@
                                 <w:color w:val="000000"/>
                                 <w:sz w:val="18"/>
                                 <w:szCs w:val="18"/>
-                                <w:lang w:eastAsia="da-DK"/>
+                                <w:lang w:val="sv-SE" w:eastAsia="da-DK"/>
                               </w:rPr>
                               <w:t xml:space="preserve"> </w:t>
                             </w:r>
@@ -14375,7 +14512,7 @@
                                 <w:color w:val="0000FF"/>
                                 <w:sz w:val="18"/>
                                 <w:szCs w:val="18"/>
-                                <w:lang w:eastAsia="da-DK"/>
+                                <w:lang w:val="sv-SE" w:eastAsia="da-DK"/>
                               </w:rPr>
                               <w:t>#ddd</w:t>
                             </w:r>
@@ -14385,7 +14522,7 @@
                                 <w:color w:val="000000"/>
                                 <w:sz w:val="18"/>
                                 <w:szCs w:val="18"/>
-                                <w:lang w:eastAsia="da-DK"/>
+                                <w:lang w:val="sv-SE" w:eastAsia="da-DK"/>
                               </w:rPr>
                               <w:t>;</w:t>
                             </w:r>
@@ -14401,7 +14538,7 @@
                                 <w:color w:val="000000"/>
                                 <w:sz w:val="18"/>
                                 <w:szCs w:val="18"/>
-                                <w:lang w:eastAsia="da-DK"/>
+                                <w:lang w:val="sv-SE" w:eastAsia="da-DK"/>
                               </w:rPr>
                             </w:pPr>
                             <w:r>
@@ -14410,7 +14547,7 @@
                                 <w:color w:val="000000"/>
                                 <w:sz w:val="18"/>
                                 <w:szCs w:val="18"/>
-                                <w:lang w:eastAsia="da-DK"/>
+                                <w:lang w:val="sv-SE" w:eastAsia="da-DK"/>
                               </w:rPr>
                               <w:t xml:space="preserve">        </w:t>
                             </w:r>
@@ -14420,7 +14557,7 @@
                                 <w:color w:val="FF0000"/>
                                 <w:sz w:val="18"/>
                                 <w:szCs w:val="18"/>
-                                <w:lang w:eastAsia="da-DK"/>
+                                <w:lang w:val="sv-SE" w:eastAsia="da-DK"/>
                               </w:rPr>
                               <w:t>border-bottom</w:t>
                             </w:r>
@@ -14430,7 +14567,7 @@
                                 <w:color w:val="000000"/>
                                 <w:sz w:val="18"/>
                                 <w:szCs w:val="18"/>
-                                <w:lang w:eastAsia="da-DK"/>
+                                <w:lang w:val="sv-SE" w:eastAsia="da-DK"/>
                               </w:rPr>
                               <w:t xml:space="preserve">: </w:t>
                             </w:r>
@@ -14440,7 +14577,7 @@
                                 <w:color w:val="0000FF"/>
                                 <w:sz w:val="18"/>
                                 <w:szCs w:val="18"/>
-                                <w:lang w:eastAsia="da-DK"/>
+                                <w:lang w:val="sv-SE" w:eastAsia="da-DK"/>
                               </w:rPr>
                               <w:t>1px</w:t>
                             </w:r>
@@ -14450,7 +14587,7 @@
                                 <w:color w:val="000000"/>
                                 <w:sz w:val="18"/>
                                 <w:szCs w:val="18"/>
-                                <w:lang w:eastAsia="da-DK"/>
+                                <w:lang w:val="sv-SE" w:eastAsia="da-DK"/>
                               </w:rPr>
                               <w:t xml:space="preserve"> </w:t>
                             </w:r>
@@ -14460,7 +14597,7 @@
                                 <w:color w:val="0000FF"/>
                                 <w:sz w:val="18"/>
                                 <w:szCs w:val="18"/>
-                                <w:lang w:eastAsia="da-DK"/>
+                                <w:lang w:val="sv-SE" w:eastAsia="da-DK"/>
                               </w:rPr>
                               <w:t>solid</w:t>
                             </w:r>
@@ -14470,7 +14607,7 @@
                                 <w:color w:val="000000"/>
                                 <w:sz w:val="18"/>
                                 <w:szCs w:val="18"/>
-                                <w:lang w:eastAsia="da-DK"/>
+                                <w:lang w:val="sv-SE" w:eastAsia="da-DK"/>
                               </w:rPr>
                               <w:t xml:space="preserve"> </w:t>
                             </w:r>
@@ -14480,7 +14617,7 @@
                                 <w:color w:val="0000FF"/>
                                 <w:sz w:val="18"/>
                                 <w:szCs w:val="18"/>
-                                <w:lang w:eastAsia="da-DK"/>
+                                <w:lang w:val="sv-SE" w:eastAsia="da-DK"/>
                               </w:rPr>
                               <w:t>#ddd</w:t>
                             </w:r>
@@ -14490,7 +14627,7 @@
                                 <w:color w:val="000000"/>
                                 <w:sz w:val="18"/>
                                 <w:szCs w:val="18"/>
-                                <w:lang w:eastAsia="da-DK"/>
+                                <w:lang w:val="sv-SE" w:eastAsia="da-DK"/>
                               </w:rPr>
                               <w:t>;</w:t>
                             </w:r>
@@ -14515,7 +14652,7 @@
                                 <w:color w:val="000000"/>
                                 <w:sz w:val="18"/>
                                 <w:szCs w:val="18"/>
-                                <w:lang w:eastAsia="da-DK"/>
+                                <w:lang w:val="sv-SE" w:eastAsia="da-DK"/>
                               </w:rPr>
                               <w:t xml:space="preserve">        </w:t>
                             </w:r>
@@ -14866,17 +15003,17 @@
                                 <w:color w:val="000000"/>
                                 <w:sz w:val="18"/>
                                 <w:szCs w:val="18"/>
+                                <w:lang w:eastAsia="da-DK"/>
+                              </w:rPr>
+                            </w:pPr>
+                            <w:r>
+                              <w:rPr>
+                                <w:rFonts w:ascii="Consolas" w:hAnsi="Consolas" w:cs="Consolas"/>
+                                <w:color w:val="000000"/>
+                                <w:sz w:val="18"/>
+                                <w:szCs w:val="18"/>
                                 <w:lang w:val="da-DK" w:eastAsia="da-DK"/>
                               </w:rPr>
-                            </w:pPr>
-                            <w:r>
-                              <w:rPr>
-                                <w:rFonts w:ascii="Consolas" w:hAnsi="Consolas" w:cs="Consolas"/>
-                                <w:color w:val="000000"/>
-                                <w:sz w:val="18"/>
-                                <w:szCs w:val="18"/>
-                                <w:lang w:val="da-DK" w:eastAsia="da-DK"/>
-                              </w:rPr>
                               <w:t xml:space="preserve">        </w:t>
                             </w:r>
                             <w:r>
@@ -14885,7 +15022,7 @@
                                 <w:color w:val="FF0000"/>
                                 <w:sz w:val="18"/>
                                 <w:szCs w:val="18"/>
-                                <w:lang w:val="da-DK" w:eastAsia="da-DK"/>
+                                <w:lang w:eastAsia="da-DK"/>
                               </w:rPr>
                               <w:t>padding</w:t>
                             </w:r>
@@ -14895,7 +15032,7 @@
                                 <w:color w:val="000000"/>
                                 <w:sz w:val="18"/>
                                 <w:szCs w:val="18"/>
-                                <w:lang w:val="da-DK" w:eastAsia="da-DK"/>
+                                <w:lang w:eastAsia="da-DK"/>
                               </w:rPr>
                               <w:t xml:space="preserve">: </w:t>
                             </w:r>
@@ -14905,7 +15042,7 @@
                                 <w:color w:val="0000FF"/>
                                 <w:sz w:val="18"/>
                                 <w:szCs w:val="18"/>
-                                <w:lang w:val="da-DK" w:eastAsia="da-DK"/>
+                                <w:lang w:eastAsia="da-DK"/>
                               </w:rPr>
                               <w:t>5px</w:t>
                             </w:r>
@@ -14915,7 +15052,7 @@
                                 <w:color w:val="000000"/>
                                 <w:sz w:val="18"/>
                                 <w:szCs w:val="18"/>
-                                <w:lang w:val="da-DK" w:eastAsia="da-DK"/>
+                                <w:lang w:eastAsia="da-DK"/>
                               </w:rPr>
                               <w:t xml:space="preserve"> </w:t>
                             </w:r>
@@ -14925,7 +15062,7 @@
                                 <w:color w:val="0000FF"/>
                                 <w:sz w:val="18"/>
                                 <w:szCs w:val="18"/>
-                                <w:lang w:val="da-DK" w:eastAsia="da-DK"/>
+                                <w:lang w:eastAsia="da-DK"/>
                               </w:rPr>
                               <w:t>10px</w:t>
                             </w:r>
@@ -14935,7 +15072,7 @@
                                 <w:color w:val="000000"/>
                                 <w:sz w:val="18"/>
                                 <w:szCs w:val="18"/>
-                                <w:lang w:val="da-DK" w:eastAsia="da-DK"/>
+                                <w:lang w:eastAsia="da-DK"/>
                               </w:rPr>
                               <w:t xml:space="preserve"> </w:t>
                             </w:r>
@@ -14945,7 +15082,7 @@
                                 <w:color w:val="0000FF"/>
                                 <w:sz w:val="18"/>
                                 <w:szCs w:val="18"/>
-                                <w:lang w:val="da-DK" w:eastAsia="da-DK"/>
+                                <w:lang w:eastAsia="da-DK"/>
                               </w:rPr>
                               <w:t>7px</w:t>
                             </w:r>
@@ -14955,7 +15092,7 @@
                                 <w:color w:val="000000"/>
                                 <w:sz w:val="18"/>
                                 <w:szCs w:val="18"/>
-                                <w:lang w:val="da-DK" w:eastAsia="da-DK"/>
+                                <w:lang w:eastAsia="da-DK"/>
                               </w:rPr>
                               <w:t xml:space="preserve"> </w:t>
                             </w:r>
@@ -14965,7 +15102,7 @@
                                 <w:color w:val="0000FF"/>
                                 <w:sz w:val="18"/>
                                 <w:szCs w:val="18"/>
-                                <w:lang w:val="da-DK" w:eastAsia="da-DK"/>
+                                <w:lang w:eastAsia="da-DK"/>
                               </w:rPr>
                               <w:t>10px</w:t>
                             </w:r>
@@ -14975,7 +15112,7 @@
                                 <w:color w:val="000000"/>
                                 <w:sz w:val="18"/>
                                 <w:szCs w:val="18"/>
-                                <w:lang w:val="da-DK" w:eastAsia="da-DK"/>
+                                <w:lang w:eastAsia="da-DK"/>
                               </w:rPr>
                               <w:t>;</w:t>
                             </w:r>
@@ -15000,7 +15137,7 @@
                                 <w:color w:val="000000"/>
                                 <w:sz w:val="18"/>
                                 <w:szCs w:val="18"/>
-                                <w:lang w:val="da-DK" w:eastAsia="da-DK"/>
+                                <w:lang w:eastAsia="da-DK"/>
                               </w:rPr>
                               <w:t xml:space="preserve">        </w:t>
                             </w:r>
@@ -16188,7 +16325,7 @@
                           <w:color w:val="000000"/>
                           <w:sz w:val="18"/>
                           <w:szCs w:val="18"/>
-                          <w:lang w:eastAsia="da-DK"/>
+                          <w:lang w:val="da-DK" w:eastAsia="da-DK"/>
                         </w:rPr>
                       </w:pPr>
                       <w:r>
@@ -16207,7 +16344,7 @@
                           <w:color w:val="800000"/>
                           <w:sz w:val="18"/>
                           <w:szCs w:val="18"/>
-                          <w:lang w:eastAsia="da-DK"/>
+                          <w:lang w:val="da-DK" w:eastAsia="da-DK"/>
                         </w:rPr>
                         <w:t>div.matchresultat</w:t>
                       </w:r>
@@ -16217,7 +16354,7 @@
                           <w:color w:val="000000"/>
                           <w:sz w:val="18"/>
                           <w:szCs w:val="18"/>
-                          <w:lang w:eastAsia="da-DK"/>
+                          <w:lang w:val="da-DK" w:eastAsia="da-DK"/>
                         </w:rPr>
                         <w:t xml:space="preserve">, </w:t>
                       </w:r>
@@ -16227,7 +16364,7 @@
                           <w:color w:val="800000"/>
                           <w:sz w:val="18"/>
                           <w:szCs w:val="18"/>
-                          <w:lang w:eastAsia="da-DK"/>
+                          <w:lang w:val="da-DK" w:eastAsia="da-DK"/>
                         </w:rPr>
                         <w:t>div.matchgruppe</w:t>
                       </w:r>
@@ -16237,7 +16374,7 @@
                           <w:color w:val="000000"/>
                           <w:sz w:val="18"/>
                           <w:szCs w:val="18"/>
-                          <w:lang w:eastAsia="da-DK"/>
+                          <w:lang w:val="da-DK" w:eastAsia="da-DK"/>
                         </w:rPr>
                         <w:t xml:space="preserve">, </w:t>
                       </w:r>
@@ -16247,7 +16384,7 @@
                           <w:color w:val="800000"/>
                           <w:sz w:val="18"/>
                           <w:szCs w:val="18"/>
-                          <w:lang w:eastAsia="da-DK"/>
+                          <w:lang w:val="da-DK" w:eastAsia="da-DK"/>
                         </w:rPr>
                         <w:t>div.stilling0</w:t>
                       </w:r>
@@ -16257,7 +16394,7 @@
                           <w:color w:val="000000"/>
                           <w:sz w:val="18"/>
                           <w:szCs w:val="18"/>
-                          <w:lang w:eastAsia="da-DK"/>
+                          <w:lang w:val="da-DK" w:eastAsia="da-DK"/>
                         </w:rPr>
                         <w:t xml:space="preserve">, </w:t>
                       </w:r>
@@ -16267,7 +16404,7 @@
                           <w:color w:val="800000"/>
                           <w:sz w:val="18"/>
                           <w:szCs w:val="18"/>
-                          <w:lang w:eastAsia="da-DK"/>
+                          <w:lang w:val="da-DK" w:eastAsia="da-DK"/>
                         </w:rPr>
                         <w:t>div.matcher0</w:t>
                       </w:r>
@@ -16277,7 +16414,7 @@
                           <w:color w:val="000000"/>
                           <w:sz w:val="18"/>
                           <w:szCs w:val="18"/>
-                          <w:lang w:eastAsia="da-DK"/>
+                          <w:lang w:val="da-DK" w:eastAsia="da-DK"/>
                         </w:rPr>
                         <w:t xml:space="preserve">, </w:t>
                       </w:r>
@@ -16287,7 +16424,7 @@
                           <w:color w:val="000000"/>
                           <w:sz w:val="18"/>
                           <w:szCs w:val="18"/>
-                          <w:lang w:eastAsia="da-DK"/>
+                          <w:lang w:val="da-DK" w:eastAsia="da-DK"/>
                         </w:rPr>
                         <w:br/>
                         <w:t xml:space="preserve">    </w:t>
@@ -16298,7 +16435,7 @@
                           <w:color w:val="800000"/>
                           <w:sz w:val="18"/>
                           <w:szCs w:val="18"/>
-                          <w:lang w:eastAsia="da-DK"/>
+                          <w:lang w:val="da-DK" w:eastAsia="da-DK"/>
                         </w:rPr>
                         <w:t>div.stilling</w:t>
                       </w:r>
@@ -16308,7 +16445,7 @@
                           <w:color w:val="000000"/>
                           <w:sz w:val="18"/>
                           <w:szCs w:val="18"/>
-                          <w:lang w:eastAsia="da-DK"/>
+                          <w:lang w:val="da-DK" w:eastAsia="da-DK"/>
                         </w:rPr>
                         <w:t xml:space="preserve">, </w:t>
                       </w:r>
@@ -16318,7 +16455,7 @@
                           <w:color w:val="800000"/>
                           <w:sz w:val="18"/>
                           <w:szCs w:val="18"/>
-                          <w:lang w:eastAsia="da-DK"/>
+                          <w:lang w:val="da-DK" w:eastAsia="da-DK"/>
                         </w:rPr>
                         <w:t>div.matcher</w:t>
                       </w:r>
@@ -16328,7 +16465,7 @@
                           <w:color w:val="000000"/>
                           <w:sz w:val="18"/>
                           <w:szCs w:val="18"/>
-                          <w:lang w:eastAsia="da-DK"/>
+                          <w:lang w:val="da-DK" w:eastAsia="da-DK"/>
                         </w:rPr>
                         <w:t xml:space="preserve">, </w:t>
                       </w:r>
@@ -16338,7 +16475,7 @@
                           <w:color w:val="800000"/>
                           <w:sz w:val="18"/>
                           <w:szCs w:val="18"/>
-                          <w:lang w:eastAsia="da-DK"/>
+                          <w:lang w:val="da-DK" w:eastAsia="da-DK"/>
                         </w:rPr>
                         <w:t>div.gruppe</w:t>
                       </w:r>
@@ -16348,7 +16485,7 @@
                           <w:color w:val="000000"/>
                           <w:sz w:val="18"/>
                           <w:szCs w:val="18"/>
-                          <w:lang w:eastAsia="da-DK"/>
+                          <w:lang w:val="da-DK" w:eastAsia="da-DK"/>
                         </w:rPr>
                         <w:t xml:space="preserve"> {</w:t>
                       </w:r>
@@ -16373,7 +16510,7 @@
                           <w:color w:val="000000"/>
                           <w:sz w:val="18"/>
                           <w:szCs w:val="18"/>
-                          <w:lang w:eastAsia="da-DK"/>
+                          <w:lang w:val="da-DK" w:eastAsia="da-DK"/>
                         </w:rPr>
                         <w:t xml:space="preserve">        </w:t>
                       </w:r>
@@ -17524,7 +17661,7 @@
                           <w:color w:val="000000"/>
                           <w:sz w:val="18"/>
                           <w:szCs w:val="18"/>
-                          <w:lang w:val="da-DK" w:eastAsia="da-DK"/>
+                          <w:lang w:val="sv-SE" w:eastAsia="da-DK"/>
                         </w:rPr>
                       </w:pPr>
                       <w:r>
@@ -17543,7 +17680,7 @@
                           <w:color w:val="FF0000"/>
                           <w:sz w:val="18"/>
                           <w:szCs w:val="18"/>
-                          <w:lang w:val="da-DK" w:eastAsia="da-DK"/>
+                          <w:lang w:val="sv-SE" w:eastAsia="da-DK"/>
                         </w:rPr>
                         <w:t>border</w:t>
                       </w:r>
@@ -17553,7 +17690,7 @@
                           <w:color w:val="000000"/>
                           <w:sz w:val="18"/>
                           <w:szCs w:val="18"/>
-                          <w:lang w:val="da-DK" w:eastAsia="da-DK"/>
+                          <w:lang w:val="sv-SE" w:eastAsia="da-DK"/>
                         </w:rPr>
                         <w:t xml:space="preserve">: </w:t>
                       </w:r>
@@ -17563,7 +17700,7 @@
                           <w:color w:val="0000FF"/>
                           <w:sz w:val="18"/>
                           <w:szCs w:val="18"/>
-                          <w:lang w:val="da-DK" w:eastAsia="da-DK"/>
+                          <w:lang w:val="sv-SE" w:eastAsia="da-DK"/>
                         </w:rPr>
                         <w:t>1px</w:t>
                       </w:r>
@@ -17573,7 +17710,7 @@
                           <w:color w:val="000000"/>
                           <w:sz w:val="18"/>
                           <w:szCs w:val="18"/>
-                          <w:lang w:val="da-DK" w:eastAsia="da-DK"/>
+                          <w:lang w:val="sv-SE" w:eastAsia="da-DK"/>
                         </w:rPr>
                         <w:t xml:space="preserve"> </w:t>
                       </w:r>
@@ -17583,7 +17720,7 @@
                           <w:color w:val="0000FF"/>
                           <w:sz w:val="18"/>
                           <w:szCs w:val="18"/>
-                          <w:lang w:val="da-DK" w:eastAsia="da-DK"/>
+                          <w:lang w:val="sv-SE" w:eastAsia="da-DK"/>
                         </w:rPr>
                         <w:t>solid</w:t>
                       </w:r>
@@ -17593,7 +17730,7 @@
                           <w:color w:val="000000"/>
                           <w:sz w:val="18"/>
                           <w:szCs w:val="18"/>
-                          <w:lang w:val="da-DK" w:eastAsia="da-DK"/>
+                          <w:lang w:val="sv-SE" w:eastAsia="da-DK"/>
                         </w:rPr>
                         <w:t xml:space="preserve"> </w:t>
                       </w:r>
@@ -17603,7 +17740,7 @@
                           <w:color w:val="0000FF"/>
                           <w:sz w:val="18"/>
                           <w:szCs w:val="18"/>
-                          <w:lang w:val="da-DK" w:eastAsia="da-DK"/>
+                          <w:lang w:val="sv-SE" w:eastAsia="da-DK"/>
                         </w:rPr>
                         <w:t>#ddd</w:t>
                       </w:r>
@@ -17613,7 +17750,7 @@
                           <w:color w:val="000000"/>
                           <w:sz w:val="18"/>
                           <w:szCs w:val="18"/>
-                          <w:lang w:val="da-DK" w:eastAsia="da-DK"/>
+                          <w:lang w:val="sv-SE" w:eastAsia="da-DK"/>
                         </w:rPr>
                         <w:t>;</w:t>
                       </w:r>
@@ -17629,7 +17766,7 @@
                           <w:color w:val="000000"/>
                           <w:sz w:val="18"/>
                           <w:szCs w:val="18"/>
-                          <w:lang w:val="da-DK" w:eastAsia="da-DK"/>
+                          <w:lang w:val="sv-SE" w:eastAsia="da-DK"/>
                         </w:rPr>
                       </w:pPr>
                       <w:r>
@@ -17638,7 +17775,7 @@
                           <w:color w:val="000000"/>
                           <w:sz w:val="18"/>
                           <w:szCs w:val="18"/>
-                          <w:lang w:val="da-DK" w:eastAsia="da-DK"/>
+                          <w:lang w:val="sv-SE" w:eastAsia="da-DK"/>
                         </w:rPr>
                         <w:t xml:space="preserve">        </w:t>
                       </w:r>
@@ -17648,7 +17785,7 @@
                           <w:color w:val="FF0000"/>
                           <w:sz w:val="18"/>
                           <w:szCs w:val="18"/>
-                          <w:lang w:val="da-DK" w:eastAsia="da-DK"/>
+                          <w:lang w:val="sv-SE" w:eastAsia="da-DK"/>
                         </w:rPr>
                         <w:t>padding</w:t>
                       </w:r>
@@ -17658,7 +17795,7 @@
                           <w:color w:val="000000"/>
                           <w:sz w:val="18"/>
                           <w:szCs w:val="18"/>
-                          <w:lang w:val="da-DK" w:eastAsia="da-DK"/>
+                          <w:lang w:val="sv-SE" w:eastAsia="da-DK"/>
                         </w:rPr>
                         <w:t xml:space="preserve">: </w:t>
                       </w:r>
@@ -17668,7 +17805,7 @@
                           <w:color w:val="0000FF"/>
                           <w:sz w:val="18"/>
                           <w:szCs w:val="18"/>
-                          <w:lang w:val="da-DK" w:eastAsia="da-DK"/>
+                          <w:lang w:val="sv-SE" w:eastAsia="da-DK"/>
                         </w:rPr>
                         <w:t>1px</w:t>
                       </w:r>
@@ -17678,7 +17815,7 @@
                           <w:color w:val="000000"/>
                           <w:sz w:val="18"/>
                           <w:szCs w:val="18"/>
-                          <w:lang w:val="da-DK" w:eastAsia="da-DK"/>
+                          <w:lang w:val="sv-SE" w:eastAsia="da-DK"/>
                         </w:rPr>
                         <w:t xml:space="preserve"> </w:t>
                       </w:r>
@@ -17688,7 +17825,7 @@
                           <w:color w:val="0000FF"/>
                           <w:sz w:val="18"/>
                           <w:szCs w:val="18"/>
-                          <w:lang w:val="da-DK" w:eastAsia="da-DK"/>
+                          <w:lang w:val="sv-SE" w:eastAsia="da-DK"/>
                         </w:rPr>
                         <w:t>2px</w:t>
                       </w:r>
@@ -17698,7 +17835,7 @@
                           <w:color w:val="000000"/>
                           <w:sz w:val="18"/>
                           <w:szCs w:val="18"/>
-                          <w:lang w:val="da-DK" w:eastAsia="da-DK"/>
+                          <w:lang w:val="sv-SE" w:eastAsia="da-DK"/>
                         </w:rPr>
                         <w:t xml:space="preserve"> </w:t>
                       </w:r>
@@ -17708,7 +17845,7 @@
                           <w:color w:val="0000FF"/>
                           <w:sz w:val="18"/>
                           <w:szCs w:val="18"/>
-                          <w:lang w:val="da-DK" w:eastAsia="da-DK"/>
+                          <w:lang w:val="sv-SE" w:eastAsia="da-DK"/>
                         </w:rPr>
                         <w:t>1px</w:t>
                       </w:r>
@@ -17718,7 +17855,7 @@
                           <w:color w:val="000000"/>
                           <w:sz w:val="18"/>
                           <w:szCs w:val="18"/>
-                          <w:lang w:val="da-DK" w:eastAsia="da-DK"/>
+                          <w:lang w:val="sv-SE" w:eastAsia="da-DK"/>
                         </w:rPr>
                         <w:t xml:space="preserve"> </w:t>
                       </w:r>
@@ -17728,7 +17865,7 @@
                           <w:color w:val="0000FF"/>
                           <w:sz w:val="18"/>
                           <w:szCs w:val="18"/>
-                          <w:lang w:val="da-DK" w:eastAsia="da-DK"/>
+                          <w:lang w:val="sv-SE" w:eastAsia="da-DK"/>
                         </w:rPr>
                         <w:t>2px</w:t>
                       </w:r>
@@ -17738,7 +17875,7 @@
                           <w:color w:val="000000"/>
                           <w:sz w:val="18"/>
                           <w:szCs w:val="18"/>
-                          <w:lang w:val="da-DK" w:eastAsia="da-DK"/>
+                          <w:lang w:val="sv-SE" w:eastAsia="da-DK"/>
                         </w:rPr>
                         <w:t>;</w:t>
                       </w:r>
@@ -17754,7 +17891,7 @@
                           <w:color w:val="000000"/>
                           <w:sz w:val="18"/>
                           <w:szCs w:val="18"/>
-                          <w:lang w:val="da-DK" w:eastAsia="da-DK"/>
+                          <w:lang w:eastAsia="da-DK"/>
                         </w:rPr>
                       </w:pPr>
                       <w:r>
@@ -17763,9 +17900,19 @@
                           <w:color w:val="000000"/>
                           <w:sz w:val="18"/>
                           <w:szCs w:val="18"/>
-                          <w:lang w:val="da-DK" w:eastAsia="da-DK"/>
-                        </w:rPr>
-                        <w:t xml:space="preserve">    }</w:t>
+                          <w:lang w:val="sv-SE" w:eastAsia="da-DK"/>
+                        </w:rPr>
+                        <w:t xml:space="preserve">    </w:t>
+                      </w:r>
+                      <w:r>
+                        <w:rPr>
+                          <w:rFonts w:ascii="Consolas" w:hAnsi="Consolas" w:cs="Consolas"/>
+                          <w:color w:val="000000"/>
+                          <w:sz w:val="18"/>
+                          <w:szCs w:val="18"/>
+                          <w:lang w:eastAsia="da-DK"/>
+                        </w:rPr>
+                        <w:t>}</w:t>
                       </w:r>
                     </w:p>
                     <w:p>
@@ -17779,7 +17926,7 @@
                           <w:color w:val="000000"/>
                           <w:sz w:val="18"/>
                           <w:szCs w:val="18"/>
-                          <w:lang w:val="da-DK" w:eastAsia="da-DK"/>
+                          <w:lang w:eastAsia="da-DK"/>
                         </w:rPr>
                       </w:pPr>
                       <w:r>
@@ -17788,7 +17935,7 @@
                           <w:color w:val="000000"/>
                           <w:sz w:val="18"/>
                           <w:szCs w:val="18"/>
-                          <w:lang w:val="da-DK" w:eastAsia="da-DK"/>
+                          <w:lang w:eastAsia="da-DK"/>
                         </w:rPr>
                         <w:t xml:space="preserve">    </w:t>
                       </w:r>
@@ -17798,7 +17945,7 @@
                           <w:color w:val="006400"/>
                           <w:sz w:val="18"/>
                           <w:szCs w:val="18"/>
-                          <w:lang w:val="da-DK" w:eastAsia="da-DK"/>
+                          <w:lang w:eastAsia="da-DK"/>
                         </w:rPr>
                         <w:t>/*</w:t>
                       </w:r>
@@ -17808,7 +17955,7 @@
                           <w:color w:val="000000"/>
                           <w:sz w:val="18"/>
                           <w:szCs w:val="18"/>
-                          <w:lang w:val="da-DK" w:eastAsia="da-DK"/>
+                          <w:lang w:eastAsia="da-DK"/>
                         </w:rPr>
                         <w:t xml:space="preserve"> </w:t>
                       </w:r>
@@ -17818,7 +17965,7 @@
                           <w:color w:val="006400"/>
                           <w:sz w:val="18"/>
                           <w:szCs w:val="18"/>
-                          <w:lang w:val="da-DK" w:eastAsia="da-DK"/>
+                          <w:lang w:eastAsia="da-DK"/>
                         </w:rPr>
                         <w:t>Tabeller med række-inddeling</w:t>
                       </w:r>
@@ -17828,7 +17975,7 @@
                           <w:color w:val="000000"/>
                           <w:sz w:val="18"/>
                           <w:szCs w:val="18"/>
-                          <w:lang w:val="da-DK" w:eastAsia="da-DK"/>
+                          <w:lang w:eastAsia="da-DK"/>
                         </w:rPr>
                         <w:t xml:space="preserve"> </w:t>
                       </w:r>
@@ -17838,7 +17985,7 @@
                           <w:color w:val="006400"/>
                           <w:sz w:val="18"/>
                           <w:szCs w:val="18"/>
-                          <w:lang w:val="da-DK" w:eastAsia="da-DK"/>
+                          <w:lang w:eastAsia="da-DK"/>
                         </w:rPr>
                         <w:t>*/</w:t>
                       </w:r>
@@ -17863,7 +18010,7 @@
                           <w:color w:val="000000"/>
                           <w:sz w:val="18"/>
                           <w:szCs w:val="18"/>
-                          <w:lang w:val="da-DK" w:eastAsia="da-DK"/>
+                          <w:lang w:eastAsia="da-DK"/>
                         </w:rPr>
                         <w:t xml:space="preserve">    </w:t>
                       </w:r>
@@ -18144,7 +18291,7 @@
                           <w:color w:val="000000"/>
                           <w:sz w:val="18"/>
                           <w:szCs w:val="18"/>
-                          <w:lang w:eastAsia="da-DK"/>
+                          <w:lang w:val="sv-SE" w:eastAsia="da-DK"/>
                         </w:rPr>
                       </w:pPr>
                       <w:r>
@@ -18163,7 +18310,7 @@
                           <w:color w:val="FF0000"/>
                           <w:sz w:val="18"/>
                           <w:szCs w:val="18"/>
-                          <w:lang w:eastAsia="da-DK"/>
+                          <w:lang w:val="sv-SE" w:eastAsia="da-DK"/>
                         </w:rPr>
                         <w:t>border-top</w:t>
                       </w:r>
@@ -18173,7 +18320,7 @@
                           <w:color w:val="000000"/>
                           <w:sz w:val="18"/>
                           <w:szCs w:val="18"/>
-                          <w:lang w:eastAsia="da-DK"/>
+                          <w:lang w:val="sv-SE" w:eastAsia="da-DK"/>
                         </w:rPr>
                         <w:t xml:space="preserve">: </w:t>
                       </w:r>
@@ -18183,7 +18330,7 @@
                           <w:color w:val="0000FF"/>
                           <w:sz w:val="18"/>
                           <w:szCs w:val="18"/>
-                          <w:lang w:eastAsia="da-DK"/>
+                          <w:lang w:val="sv-SE" w:eastAsia="da-DK"/>
                         </w:rPr>
                         <w:t>1px</w:t>
                       </w:r>
@@ -18193,7 +18340,7 @@
                           <w:color w:val="000000"/>
                           <w:sz w:val="18"/>
                           <w:szCs w:val="18"/>
-                          <w:lang w:eastAsia="da-DK"/>
+                          <w:lang w:val="sv-SE" w:eastAsia="da-DK"/>
                         </w:rPr>
                         <w:t xml:space="preserve"> </w:t>
                       </w:r>
@@ -18203,7 +18350,7 @@
                           <w:color w:val="0000FF"/>
                           <w:sz w:val="18"/>
                           <w:szCs w:val="18"/>
-                          <w:lang w:eastAsia="da-DK"/>
+                          <w:lang w:val="sv-SE" w:eastAsia="da-DK"/>
                         </w:rPr>
                         <w:t>solid</w:t>
                       </w:r>
@@ -18213,7 +18360,7 @@
                           <w:color w:val="000000"/>
                           <w:sz w:val="18"/>
                           <w:szCs w:val="18"/>
-                          <w:lang w:eastAsia="da-DK"/>
+                          <w:lang w:val="sv-SE" w:eastAsia="da-DK"/>
                         </w:rPr>
                         <w:t xml:space="preserve"> </w:t>
                       </w:r>
@@ -18223,7 +18370,7 @@
                           <w:color w:val="0000FF"/>
                           <w:sz w:val="18"/>
                           <w:szCs w:val="18"/>
-                          <w:lang w:eastAsia="da-DK"/>
+                          <w:lang w:val="sv-SE" w:eastAsia="da-DK"/>
                         </w:rPr>
                         <w:t>#ddd</w:t>
                       </w:r>
@@ -18233,7 +18380,7 @@
                           <w:color w:val="000000"/>
                           <w:sz w:val="18"/>
                           <w:szCs w:val="18"/>
-                          <w:lang w:eastAsia="da-DK"/>
+                          <w:lang w:val="sv-SE" w:eastAsia="da-DK"/>
                         </w:rPr>
                         <w:t>;</w:t>
                       </w:r>
@@ -18249,7 +18396,7 @@
                           <w:color w:val="000000"/>
                           <w:sz w:val="18"/>
                           <w:szCs w:val="18"/>
-                          <w:lang w:eastAsia="da-DK"/>
+                          <w:lang w:val="sv-SE" w:eastAsia="da-DK"/>
                         </w:rPr>
                       </w:pPr>
                       <w:r>
@@ -18258,7 +18405,7 @@
                           <w:color w:val="000000"/>
                           <w:sz w:val="18"/>
                           <w:szCs w:val="18"/>
-                          <w:lang w:eastAsia="da-DK"/>
+                          <w:lang w:val="sv-SE" w:eastAsia="da-DK"/>
                         </w:rPr>
                         <w:t xml:space="preserve">        </w:t>
                       </w:r>
@@ -18268,7 +18415,7 @@
                           <w:color w:val="FF0000"/>
                           <w:sz w:val="18"/>
                           <w:szCs w:val="18"/>
-                          <w:lang w:eastAsia="da-DK"/>
+                          <w:lang w:val="sv-SE" w:eastAsia="da-DK"/>
                         </w:rPr>
                         <w:t>border-bottom</w:t>
                       </w:r>
@@ -18278,7 +18425,7 @@
                           <w:color w:val="000000"/>
                           <w:sz w:val="18"/>
                           <w:szCs w:val="18"/>
-                          <w:lang w:eastAsia="da-DK"/>
+                          <w:lang w:val="sv-SE" w:eastAsia="da-DK"/>
                         </w:rPr>
                         <w:t xml:space="preserve">: </w:t>
                       </w:r>
@@ -18288,7 +18435,7 @@
                           <w:color w:val="0000FF"/>
                           <w:sz w:val="18"/>
                           <w:szCs w:val="18"/>
-                          <w:lang w:eastAsia="da-DK"/>
+                          <w:lang w:val="sv-SE" w:eastAsia="da-DK"/>
                         </w:rPr>
                         <w:t>1px</w:t>
                       </w:r>
@@ -18298,7 +18445,7 @@
                           <w:color w:val="000000"/>
                           <w:sz w:val="18"/>
                           <w:szCs w:val="18"/>
-                          <w:lang w:eastAsia="da-DK"/>
+                          <w:lang w:val="sv-SE" w:eastAsia="da-DK"/>
                         </w:rPr>
                         <w:t xml:space="preserve"> </w:t>
                       </w:r>
@@ -18308,7 +18455,7 @@
                           <w:color w:val="0000FF"/>
                           <w:sz w:val="18"/>
                           <w:szCs w:val="18"/>
-                          <w:lang w:eastAsia="da-DK"/>
+                          <w:lang w:val="sv-SE" w:eastAsia="da-DK"/>
                         </w:rPr>
                         <w:t>solid</w:t>
                       </w:r>
@@ -18318,7 +18465,7 @@
                           <w:color w:val="000000"/>
                           <w:sz w:val="18"/>
                           <w:szCs w:val="18"/>
-                          <w:lang w:eastAsia="da-DK"/>
+                          <w:lang w:val="sv-SE" w:eastAsia="da-DK"/>
                         </w:rPr>
                         <w:t xml:space="preserve"> </w:t>
                       </w:r>
@@ -18328,7 +18475,7 @@
                           <w:color w:val="0000FF"/>
                           <w:sz w:val="18"/>
                           <w:szCs w:val="18"/>
-                          <w:lang w:eastAsia="da-DK"/>
+                          <w:lang w:val="sv-SE" w:eastAsia="da-DK"/>
                         </w:rPr>
                         <w:t>#ddd</w:t>
                       </w:r>
@@ -18338,7 +18485,7 @@
                           <w:color w:val="000000"/>
                           <w:sz w:val="18"/>
                           <w:szCs w:val="18"/>
-                          <w:lang w:eastAsia="da-DK"/>
+                          <w:lang w:val="sv-SE" w:eastAsia="da-DK"/>
                         </w:rPr>
                         <w:t>;</w:t>
                       </w:r>
@@ -18363,7 +18510,7 @@
                           <w:color w:val="000000"/>
                           <w:sz w:val="18"/>
                           <w:szCs w:val="18"/>
-                          <w:lang w:eastAsia="da-DK"/>
+                          <w:lang w:val="sv-SE" w:eastAsia="da-DK"/>
                         </w:rPr>
                         <w:t xml:space="preserve">        </w:t>
                       </w:r>
@@ -18714,17 +18861,17 @@
                           <w:color w:val="000000"/>
                           <w:sz w:val="18"/>
                           <w:szCs w:val="18"/>
+                          <w:lang w:eastAsia="da-DK"/>
+                        </w:rPr>
+                      </w:pPr>
+                      <w:r>
+                        <w:rPr>
+                          <w:rFonts w:ascii="Consolas" w:hAnsi="Consolas" w:cs="Consolas"/>
+                          <w:color w:val="000000"/>
+                          <w:sz w:val="18"/>
+                          <w:szCs w:val="18"/>
                           <w:lang w:val="da-DK" w:eastAsia="da-DK"/>
                         </w:rPr>
-                      </w:pPr>
-                      <w:r>
-                        <w:rPr>
-                          <w:rFonts w:ascii="Consolas" w:hAnsi="Consolas" w:cs="Consolas"/>
-                          <w:color w:val="000000"/>
-                          <w:sz w:val="18"/>
-                          <w:szCs w:val="18"/>
-                          <w:lang w:val="da-DK" w:eastAsia="da-DK"/>
-                        </w:rPr>
                         <w:t xml:space="preserve">        </w:t>
                       </w:r>
                       <w:r>
@@ -18733,7 +18880,7 @@
                           <w:color w:val="FF0000"/>
                           <w:sz w:val="18"/>
                           <w:szCs w:val="18"/>
-                          <w:lang w:val="da-DK" w:eastAsia="da-DK"/>
+                          <w:lang w:eastAsia="da-DK"/>
                         </w:rPr>
                         <w:t>padding</w:t>
                       </w:r>
@@ -18743,7 +18890,7 @@
                           <w:color w:val="000000"/>
                           <w:sz w:val="18"/>
                           <w:szCs w:val="18"/>
-                          <w:lang w:val="da-DK" w:eastAsia="da-DK"/>
+                          <w:lang w:eastAsia="da-DK"/>
                         </w:rPr>
                         <w:t xml:space="preserve">: </w:t>
                       </w:r>
@@ -18753,7 +18900,7 @@
                           <w:color w:val="0000FF"/>
                           <w:sz w:val="18"/>
                           <w:szCs w:val="18"/>
-                          <w:lang w:val="da-DK" w:eastAsia="da-DK"/>
+                          <w:lang w:eastAsia="da-DK"/>
                         </w:rPr>
                         <w:t>5px</w:t>
                       </w:r>
@@ -18763,7 +18910,7 @@
                           <w:color w:val="000000"/>
                           <w:sz w:val="18"/>
                           <w:szCs w:val="18"/>
-                          <w:lang w:val="da-DK" w:eastAsia="da-DK"/>
+                          <w:lang w:eastAsia="da-DK"/>
                         </w:rPr>
                         <w:t xml:space="preserve"> </w:t>
                       </w:r>
@@ -18773,7 +18920,7 @@
                           <w:color w:val="0000FF"/>
                           <w:sz w:val="18"/>
                           <w:szCs w:val="18"/>
-                          <w:lang w:val="da-DK" w:eastAsia="da-DK"/>
+                          <w:lang w:eastAsia="da-DK"/>
                         </w:rPr>
                         <w:t>10px</w:t>
                       </w:r>
@@ -18783,7 +18930,7 @@
                           <w:color w:val="000000"/>
                           <w:sz w:val="18"/>
                           <w:szCs w:val="18"/>
-                          <w:lang w:val="da-DK" w:eastAsia="da-DK"/>
+                          <w:lang w:eastAsia="da-DK"/>
                         </w:rPr>
                         <w:t xml:space="preserve"> </w:t>
                       </w:r>
@@ -18793,7 +18940,7 @@
                           <w:color w:val="0000FF"/>
                           <w:sz w:val="18"/>
                           <w:szCs w:val="18"/>
-                          <w:lang w:val="da-DK" w:eastAsia="da-DK"/>
+                          <w:lang w:eastAsia="da-DK"/>
                         </w:rPr>
                         <w:t>7px</w:t>
                       </w:r>
@@ -18803,7 +18950,7 @@
                           <w:color w:val="000000"/>
                           <w:sz w:val="18"/>
                           <w:szCs w:val="18"/>
-                          <w:lang w:val="da-DK" w:eastAsia="da-DK"/>
+                          <w:lang w:eastAsia="da-DK"/>
                         </w:rPr>
                         <w:t xml:space="preserve"> </w:t>
                       </w:r>
@@ -18813,7 +18960,7 @@
                           <w:color w:val="0000FF"/>
                           <w:sz w:val="18"/>
                           <w:szCs w:val="18"/>
-                          <w:lang w:val="da-DK" w:eastAsia="da-DK"/>
+                          <w:lang w:eastAsia="da-DK"/>
                         </w:rPr>
                         <w:t>10px</w:t>
                       </w:r>
@@ -18823,7 +18970,7 @@
                           <w:color w:val="000000"/>
                           <w:sz w:val="18"/>
                           <w:szCs w:val="18"/>
-                          <w:lang w:val="da-DK" w:eastAsia="da-DK"/>
+                          <w:lang w:eastAsia="da-DK"/>
                         </w:rPr>
                         <w:t>;</w:t>
                       </w:r>
@@ -18848,7 +18995,7 @@
                           <w:color w:val="000000"/>
                           <w:sz w:val="18"/>
                           <w:szCs w:val="18"/>
-                          <w:lang w:val="da-DK" w:eastAsia="da-DK"/>
+                          <w:lang w:eastAsia="da-DK"/>
                         </w:rPr>
                         <w:t xml:space="preserve">        </w:t>
                       </w:r>
@@ -20074,7 +20221,7 @@
                                 <w:color w:val="000000"/>
                                 <w:sz w:val="18"/>
                                 <w:szCs w:val="18"/>
-                                <w:lang w:val="da-DK" w:eastAsia="da-DK"/>
+                                <w:lang w:eastAsia="da-DK"/>
                               </w:rPr>
                             </w:pPr>
                             <w:r>
@@ -20093,7 +20240,7 @@
                                 <w:color w:val="FF0000"/>
                                 <w:sz w:val="18"/>
                                 <w:szCs w:val="18"/>
-                                <w:lang w:val="da-DK" w:eastAsia="da-DK"/>
+                                <w:lang w:eastAsia="da-DK"/>
                               </w:rPr>
                               <w:t>background-color</w:t>
                             </w:r>
@@ -20103,7 +20250,7 @@
                                 <w:color w:val="000000"/>
                                 <w:sz w:val="18"/>
                                 <w:szCs w:val="18"/>
-                                <w:lang w:val="da-DK" w:eastAsia="da-DK"/>
+                                <w:lang w:eastAsia="da-DK"/>
                               </w:rPr>
                               <w:t xml:space="preserve">: </w:t>
                             </w:r>
@@ -20113,7 +20260,7 @@
                                 <w:color w:val="0000FF"/>
                                 <w:sz w:val="18"/>
                                 <w:szCs w:val="18"/>
-                                <w:lang w:val="da-DK" w:eastAsia="da-DK"/>
+                                <w:lang w:eastAsia="da-DK"/>
                               </w:rPr>
                               <w:t>#1D2C77</w:t>
                             </w:r>
@@ -20123,7 +20270,7 @@
                                 <w:color w:val="000000"/>
                                 <w:sz w:val="18"/>
                                 <w:szCs w:val="18"/>
-                                <w:lang w:val="da-DK" w:eastAsia="da-DK"/>
+                                <w:lang w:eastAsia="da-DK"/>
                               </w:rPr>
                               <w:t>;</w:t>
                             </w:r>
@@ -20139,7 +20286,7 @@
                                 <w:color w:val="000000"/>
                                 <w:sz w:val="18"/>
                                 <w:szCs w:val="18"/>
-                                <w:lang w:val="da-DK" w:eastAsia="da-DK"/>
+                                <w:lang w:eastAsia="da-DK"/>
                               </w:rPr>
                             </w:pPr>
                             <w:r>
@@ -20148,7 +20295,7 @@
                                 <w:color w:val="000000"/>
                                 <w:sz w:val="18"/>
                                 <w:szCs w:val="18"/>
-                                <w:lang w:val="da-DK" w:eastAsia="da-DK"/>
+                                <w:lang w:eastAsia="da-DK"/>
                               </w:rPr>
                               <w:t xml:space="preserve">    }</w:t>
                             </w:r>
@@ -20799,7 +20946,7 @@
                                 <w:color w:val="000000"/>
                                 <w:sz w:val="18"/>
                                 <w:szCs w:val="18"/>
-                                <w:lang w:eastAsia="da-DK"/>
+                                <w:lang w:val="da-DK" w:eastAsia="da-DK"/>
                               </w:rPr>
                             </w:pPr>
                             <w:r>
@@ -20818,7 +20965,7 @@
                                 <w:color w:val="800000"/>
                                 <w:sz w:val="18"/>
                                 <w:szCs w:val="18"/>
-                                <w:lang w:eastAsia="da-DK"/>
+                                <w:lang w:val="da-DK" w:eastAsia="da-DK"/>
                               </w:rPr>
                               <w:t>div.stillingHeader</w:t>
                             </w:r>
@@ -20828,7 +20975,7 @@
                                 <w:color w:val="000000"/>
                                 <w:sz w:val="18"/>
                                 <w:szCs w:val="18"/>
-                                <w:lang w:eastAsia="da-DK"/>
+                                <w:lang w:val="da-DK" w:eastAsia="da-DK"/>
                               </w:rPr>
                               <w:t xml:space="preserve">, </w:t>
                             </w:r>
@@ -20838,7 +20985,7 @@
                                 <w:color w:val="800000"/>
                                 <w:sz w:val="18"/>
                                 <w:szCs w:val="18"/>
-                                <w:lang w:eastAsia="da-DK"/>
+                                <w:lang w:val="da-DK" w:eastAsia="da-DK"/>
                               </w:rPr>
                               <w:t>div.stilling0Header</w:t>
                             </w:r>
@@ -20848,7 +20995,7 @@
                                 <w:color w:val="000000"/>
                                 <w:sz w:val="18"/>
                                 <w:szCs w:val="18"/>
-                                <w:lang w:eastAsia="da-DK"/>
+                                <w:lang w:val="da-DK" w:eastAsia="da-DK"/>
                               </w:rPr>
                               <w:t xml:space="preserve">, </w:t>
                             </w:r>
@@ -20858,7 +21005,7 @@
                                 <w:color w:val="800000"/>
                                 <w:sz w:val="18"/>
                                 <w:szCs w:val="18"/>
-                                <w:lang w:eastAsia="da-DK"/>
+                                <w:lang w:val="da-DK" w:eastAsia="da-DK"/>
                               </w:rPr>
                               <w:t>div.matchgruppeHeader</w:t>
                             </w:r>
@@ -20868,7 +21015,7 @@
                                 <w:color w:val="000000"/>
                                 <w:sz w:val="18"/>
                                 <w:szCs w:val="18"/>
-                                <w:lang w:eastAsia="da-DK"/>
+                                <w:lang w:val="da-DK" w:eastAsia="da-DK"/>
                               </w:rPr>
                               <w:t xml:space="preserve">, </w:t>
                             </w:r>
@@ -20878,7 +21025,7 @@
                                 <w:color w:val="800000"/>
                                 <w:sz w:val="18"/>
                                 <w:szCs w:val="18"/>
-                                <w:lang w:eastAsia="da-DK"/>
+                                <w:lang w:val="da-DK" w:eastAsia="da-DK"/>
                               </w:rPr>
                               <w:t>div.gruppeHeader</w:t>
                             </w:r>
@@ -20888,7 +21035,7 @@
                                 <w:color w:val="000000"/>
                                 <w:sz w:val="18"/>
                                 <w:szCs w:val="18"/>
-                                <w:lang w:eastAsia="da-DK"/>
+                                <w:lang w:val="da-DK" w:eastAsia="da-DK"/>
                               </w:rPr>
                               <w:t xml:space="preserve"> {</w:t>
                             </w:r>
@@ -20904,7 +21051,7 @@
                                 <w:color w:val="000000"/>
                                 <w:sz w:val="18"/>
                                 <w:szCs w:val="18"/>
-                                <w:lang w:eastAsia="da-DK"/>
+                                <w:lang w:val="da-DK" w:eastAsia="da-DK"/>
                               </w:rPr>
                             </w:pPr>
                             <w:r>
@@ -20913,7 +21060,7 @@
                                 <w:color w:val="000000"/>
                                 <w:sz w:val="18"/>
                                 <w:szCs w:val="18"/>
-                                <w:lang w:eastAsia="da-DK"/>
+                                <w:lang w:val="da-DK" w:eastAsia="da-DK"/>
                               </w:rPr>
                               <w:t xml:space="preserve">        </w:t>
                             </w:r>
@@ -20923,7 +21070,7 @@
                                 <w:color w:val="FF0000"/>
                                 <w:sz w:val="18"/>
                                 <w:szCs w:val="18"/>
-                                <w:lang w:eastAsia="da-DK"/>
+                                <w:lang w:val="da-DK" w:eastAsia="da-DK"/>
                               </w:rPr>
                               <w:t>font-size</w:t>
                             </w:r>
@@ -20933,7 +21080,7 @@
                                 <w:color w:val="000000"/>
                                 <w:sz w:val="18"/>
                                 <w:szCs w:val="18"/>
-                                <w:lang w:eastAsia="da-DK"/>
+                                <w:lang w:val="da-DK" w:eastAsia="da-DK"/>
                               </w:rPr>
                               <w:t xml:space="preserve">: </w:t>
                             </w:r>
@@ -20943,7 +21090,7 @@
                                 <w:color w:val="0000FF"/>
                                 <w:sz w:val="18"/>
                                 <w:szCs w:val="18"/>
-                                <w:lang w:eastAsia="da-DK"/>
+                                <w:lang w:val="da-DK" w:eastAsia="da-DK"/>
                               </w:rPr>
                               <w:t>x-large</w:t>
                             </w:r>
@@ -20953,7 +21100,7 @@
                                 <w:color w:val="000000"/>
                                 <w:sz w:val="18"/>
                                 <w:szCs w:val="18"/>
-                                <w:lang w:eastAsia="da-DK"/>
+                                <w:lang w:val="da-DK" w:eastAsia="da-DK"/>
                               </w:rPr>
                               <w:t>;</w:t>
                             </w:r>
@@ -20978,7 +21125,7 @@
                                 <w:color w:val="000000"/>
                                 <w:sz w:val="18"/>
                                 <w:szCs w:val="18"/>
-                                <w:lang w:eastAsia="da-DK"/>
+                                <w:lang w:val="da-DK" w:eastAsia="da-DK"/>
                               </w:rPr>
                               <w:t xml:space="preserve">        </w:t>
                             </w:r>
@@ -23159,7 +23306,7 @@
                           <w:color w:val="000000"/>
                           <w:sz w:val="18"/>
                           <w:szCs w:val="18"/>
-                          <w:lang w:val="da-DK" w:eastAsia="da-DK"/>
+                          <w:lang w:eastAsia="da-DK"/>
                         </w:rPr>
                       </w:pPr>
                       <w:r>
@@ -23178,7 +23325,7 @@
                           <w:color w:val="FF0000"/>
                           <w:sz w:val="18"/>
                           <w:szCs w:val="18"/>
-                          <w:lang w:val="da-DK" w:eastAsia="da-DK"/>
+                          <w:lang w:eastAsia="da-DK"/>
                         </w:rPr>
                         <w:t>background-color</w:t>
                       </w:r>
@@ -23188,7 +23335,7 @@
                           <w:color w:val="000000"/>
                           <w:sz w:val="18"/>
                           <w:szCs w:val="18"/>
-                          <w:lang w:val="da-DK" w:eastAsia="da-DK"/>
+                          <w:lang w:eastAsia="da-DK"/>
                         </w:rPr>
                         <w:t xml:space="preserve">: </w:t>
                       </w:r>
@@ -23198,7 +23345,7 @@
                           <w:color w:val="0000FF"/>
                           <w:sz w:val="18"/>
                           <w:szCs w:val="18"/>
-                          <w:lang w:val="da-DK" w:eastAsia="da-DK"/>
+                          <w:lang w:eastAsia="da-DK"/>
                         </w:rPr>
                         <w:t>#1D2C77</w:t>
                       </w:r>
@@ -23208,7 +23355,7 @@
                           <w:color w:val="000000"/>
                           <w:sz w:val="18"/>
                           <w:szCs w:val="18"/>
-                          <w:lang w:val="da-DK" w:eastAsia="da-DK"/>
+                          <w:lang w:eastAsia="da-DK"/>
                         </w:rPr>
                         <w:t>;</w:t>
                       </w:r>
@@ -23224,7 +23371,7 @@
                           <w:color w:val="000000"/>
                           <w:sz w:val="18"/>
                           <w:szCs w:val="18"/>
-                          <w:lang w:val="da-DK" w:eastAsia="da-DK"/>
+                          <w:lang w:eastAsia="da-DK"/>
                         </w:rPr>
                       </w:pPr>
                       <w:r>
@@ -23233,7 +23380,7 @@
                           <w:color w:val="000000"/>
                           <w:sz w:val="18"/>
                           <w:szCs w:val="18"/>
-                          <w:lang w:val="da-DK" w:eastAsia="da-DK"/>
+                          <w:lang w:eastAsia="da-DK"/>
                         </w:rPr>
                         <w:t xml:space="preserve">    }</w:t>
                       </w:r>
@@ -23884,7 +24031,7 @@
                           <w:color w:val="000000"/>
                           <w:sz w:val="18"/>
                           <w:szCs w:val="18"/>
-                          <w:lang w:eastAsia="da-DK"/>
+                          <w:lang w:val="da-DK" w:eastAsia="da-DK"/>
                         </w:rPr>
                       </w:pPr>
                       <w:r>
@@ -23903,7 +24050,7 @@
                           <w:color w:val="800000"/>
                           <w:sz w:val="18"/>
                           <w:szCs w:val="18"/>
-                          <w:lang w:eastAsia="da-DK"/>
+                          <w:lang w:val="da-DK" w:eastAsia="da-DK"/>
                         </w:rPr>
                         <w:t>div.stillingHeader</w:t>
                       </w:r>
@@ -23913,7 +24060,7 @@
                           <w:color w:val="000000"/>
                           <w:sz w:val="18"/>
                           <w:szCs w:val="18"/>
-                          <w:lang w:eastAsia="da-DK"/>
+                          <w:lang w:val="da-DK" w:eastAsia="da-DK"/>
                         </w:rPr>
                         <w:t xml:space="preserve">, </w:t>
                       </w:r>
@@ -23923,7 +24070,7 @@
                           <w:color w:val="800000"/>
                           <w:sz w:val="18"/>
                           <w:szCs w:val="18"/>
-                          <w:lang w:eastAsia="da-DK"/>
+                          <w:lang w:val="da-DK" w:eastAsia="da-DK"/>
                         </w:rPr>
                         <w:t>div.stilling0Header</w:t>
                       </w:r>
@@ -23933,7 +24080,7 @@
                           <w:color w:val="000000"/>
                           <w:sz w:val="18"/>
                           <w:szCs w:val="18"/>
-                          <w:lang w:eastAsia="da-DK"/>
+                          <w:lang w:val="da-DK" w:eastAsia="da-DK"/>
                         </w:rPr>
                         <w:t xml:space="preserve">, </w:t>
                       </w:r>
@@ -23943,7 +24090,7 @@
                           <w:color w:val="800000"/>
                           <w:sz w:val="18"/>
                           <w:szCs w:val="18"/>
-                          <w:lang w:eastAsia="da-DK"/>
+                          <w:lang w:val="da-DK" w:eastAsia="da-DK"/>
                         </w:rPr>
                         <w:t>div.matchgruppeHeader</w:t>
                       </w:r>
@@ -23953,7 +24100,7 @@
                           <w:color w:val="000000"/>
                           <w:sz w:val="18"/>
                           <w:szCs w:val="18"/>
-                          <w:lang w:eastAsia="da-DK"/>
+                          <w:lang w:val="da-DK" w:eastAsia="da-DK"/>
                         </w:rPr>
                         <w:t xml:space="preserve">, </w:t>
                       </w:r>
@@ -23963,7 +24110,7 @@
                           <w:color w:val="800000"/>
                           <w:sz w:val="18"/>
                           <w:szCs w:val="18"/>
-                          <w:lang w:eastAsia="da-DK"/>
+                          <w:lang w:val="da-DK" w:eastAsia="da-DK"/>
                         </w:rPr>
                         <w:t>div.gruppeHeader</w:t>
                       </w:r>
@@ -23973,7 +24120,7 @@
                           <w:color w:val="000000"/>
                           <w:sz w:val="18"/>
                           <w:szCs w:val="18"/>
-                          <w:lang w:eastAsia="da-DK"/>
+                          <w:lang w:val="da-DK" w:eastAsia="da-DK"/>
                         </w:rPr>
                         <w:t xml:space="preserve"> {</w:t>
                       </w:r>
@@ -23989,7 +24136,7 @@
                           <w:color w:val="000000"/>
                           <w:sz w:val="18"/>
                           <w:szCs w:val="18"/>
-                          <w:lang w:eastAsia="da-DK"/>
+                          <w:lang w:val="da-DK" w:eastAsia="da-DK"/>
                         </w:rPr>
                       </w:pPr>
                       <w:r>
@@ -23998,7 +24145,7 @@
                           <w:color w:val="000000"/>
                           <w:sz w:val="18"/>
                           <w:szCs w:val="18"/>
-                          <w:lang w:eastAsia="da-DK"/>
+                          <w:lang w:val="da-DK" w:eastAsia="da-DK"/>
                         </w:rPr>
                         <w:t xml:space="preserve">        </w:t>
                       </w:r>
@@ -24008,7 +24155,7 @@
                           <w:color w:val="FF0000"/>
                           <w:sz w:val="18"/>
                           <w:szCs w:val="18"/>
-                          <w:lang w:eastAsia="da-DK"/>
+                          <w:lang w:val="da-DK" w:eastAsia="da-DK"/>
                         </w:rPr>
                         <w:t>font-size</w:t>
                       </w:r>
@@ -24018,7 +24165,7 @@
                           <w:color w:val="000000"/>
                           <w:sz w:val="18"/>
                           <w:szCs w:val="18"/>
-                          <w:lang w:eastAsia="da-DK"/>
+                          <w:lang w:val="da-DK" w:eastAsia="da-DK"/>
                         </w:rPr>
                         <w:t xml:space="preserve">: </w:t>
                       </w:r>
@@ -24028,7 +24175,7 @@
                           <w:color w:val="0000FF"/>
                           <w:sz w:val="18"/>
                           <w:szCs w:val="18"/>
-                          <w:lang w:eastAsia="da-DK"/>
+                          <w:lang w:val="da-DK" w:eastAsia="da-DK"/>
                         </w:rPr>
                         <w:t>x-large</w:t>
                       </w:r>
@@ -24038,7 +24185,7 @@
                           <w:color w:val="000000"/>
                           <w:sz w:val="18"/>
                           <w:szCs w:val="18"/>
-                          <w:lang w:eastAsia="da-DK"/>
+                          <w:lang w:val="da-DK" w:eastAsia="da-DK"/>
                         </w:rPr>
                         <w:t>;</w:t>
                       </w:r>
@@ -24063,7 +24210,7 @@
                           <w:color w:val="000000"/>
                           <w:sz w:val="18"/>
                           <w:szCs w:val="18"/>
-                          <w:lang w:eastAsia="da-DK"/>
+                          <w:lang w:val="da-DK" w:eastAsia="da-DK"/>
                         </w:rPr>
                         <w:t xml:space="preserve">        </w:t>
                       </w:r>
@@ -25213,7 +25360,7 @@
           <w:docGrid w:linePitch="360"/>
         </w:sectPr>
       </w:pPr>
-      <w:bookmarkStart w:id="22" w:name="_Ref34577605"/>
+      <w:bookmarkStart w:id="21" w:name="_Ref34577605"/>
       <w:r>
         <w:rPr>
           <w:lang w:val="da-DK"/>
@@ -25242,49 +25389,49 @@
       <w:r>
         <w:fldChar w:fldCharType="end"/>
       </w:r>
+      <w:bookmarkEnd w:id="21"/>
+      <w:r>
+        <w:rPr>
+          <w:lang w:val="da-DK"/>
+        </w:rPr>
+        <w:t xml:space="preserve"> CSS for Blå overskrifter</w:t>
+      </w:r>
+      <w:r>
+        <w:rPr>
+          <w:lang w:val="da-DK"/>
+        </w:rPr>
+        <w:t xml:space="preserve"> (</w:t>
+      </w:r>
+      <w:r>
+        <w:rPr>
+          <w:lang w:val="da-DK"/>
+        </w:rPr>
+        <w:t>anden del</w:t>
+      </w:r>
+      <w:r>
+        <w:rPr>
+          <w:lang w:val="da-DK"/>
+        </w:rPr>
+        <w:t>)</w:t>
+      </w:r>
+    </w:p>
+    <w:p>
+      <w:pPr>
+        <w:pStyle w:val="Heading2"/>
+        <w:rPr>
+          <w:lang w:val="da-DK"/>
+        </w:rPr>
+      </w:pPr>
+      <w:bookmarkStart w:id="22" w:name="_Ref348854548"/>
+      <w:bookmarkStart w:id="23" w:name="_Toc21735353"/>
+      <w:r>
+        <w:rPr>
+          <w:lang w:val="da-DK"/>
+        </w:rPr>
+        <w:t>Print</w:t>
+      </w:r>
       <w:bookmarkEnd w:id="22"/>
-      <w:r>
-        <w:rPr>
-          <w:lang w:val="da-DK"/>
-        </w:rPr>
-        <w:t xml:space="preserve"> CSS for Blå overskrifter</w:t>
-      </w:r>
-      <w:r>
-        <w:rPr>
-          <w:lang w:val="da-DK"/>
-        </w:rPr>
-        <w:t xml:space="preserve"> (</w:t>
-      </w:r>
-      <w:r>
-        <w:rPr>
-          <w:lang w:val="da-DK"/>
-        </w:rPr>
-        <w:t>anden del</w:t>
-      </w:r>
-      <w:r>
-        <w:rPr>
-          <w:lang w:val="da-DK"/>
-        </w:rPr>
-        <w:t>)</w:t>
-      </w:r>
-    </w:p>
-    <w:p>
-      <w:pPr>
-        <w:pStyle w:val="Heading2"/>
-        <w:rPr>
-          <w:lang w:val="da-DK"/>
-        </w:rPr>
-      </w:pPr>
-      <w:bookmarkStart w:id="23" w:name="_Ref348854548"/>
-      <w:bookmarkStart w:id="24" w:name="_Toc21735353"/>
-      <w:r>
-        <w:rPr>
-          <w:lang w:val="da-DK"/>
-        </w:rPr>
-        <w:t>Print</w:t>
-      </w:r>
       <w:bookmarkEnd w:id="23"/>
-      <w:bookmarkEnd w:id="24"/>
     </w:p>
     <w:p>
       <w:pPr>
@@ -25918,92 +26065,92 @@
           <w:lang w:val="da-DK"/>
         </w:rPr>
       </w:pPr>
-      <w:bookmarkStart w:id="25" w:name="_Toc21735354"/>
+      <w:bookmarkStart w:id="24" w:name="_Toc21735354"/>
       <w:r>
         <w:rPr>
           <w:lang w:val="da-DK"/>
         </w:rPr>
         <w:t>Eksport</w:t>
       </w:r>
+      <w:bookmarkEnd w:id="24"/>
+    </w:p>
+    <w:p>
+      <w:pPr>
+        <w:rPr>
+          <w:lang w:val="da-DK"/>
+        </w:rPr>
+      </w:pPr>
+      <w:r>
+        <w:rPr>
+          <w:lang w:val="da-DK"/>
+        </w:rPr>
+        <w:t>Eksport af en beregning sker vha.”Export”-knappen, som muliggør eksport til TXT-fil eller HTML output. Formatet er afhængig af det aktive faneblad. I begge tilfælde bliver man bedt om at angive filnavnet som data skal eksporteres til.</w:t>
+      </w:r>
+    </w:p>
+    <w:p>
+      <w:pPr>
+        <w:rPr>
+          <w:lang w:val="da-DK"/>
+        </w:rPr>
+      </w:pPr>
+      <w:r>
+        <w:rPr>
+          <w:lang w:val="da-DK"/>
+        </w:rPr>
+        <w:t xml:space="preserve">Vælges ”Auto Export” </w:t>
+      </w:r>
+      <w:r>
+        <w:rPr>
+          <w:lang w:val="da-DK"/>
+        </w:rPr>
+        <w:t xml:space="preserve">i Print &gt; Setup, </w:t>
+      </w:r>
+      <w:r>
+        <w:rPr>
+          <w:lang w:val="da-DK"/>
+        </w:rPr>
+        <w:t xml:space="preserve">vil indholdet af den aktive fane (TEXT hhv HTML) blive eksporteret ifm beregning (på tilsvarende </w:t>
+      </w:r>
+      <w:r>
+        <w:rPr>
+          <w:lang w:val="da-DK"/>
+        </w:rPr>
+        <w:t xml:space="preserve">med </w:t>
+      </w:r>
+      <w:r>
+        <w:rPr>
+          <w:lang w:val="da-DK"/>
+        </w:rPr>
+        <w:t>auto-prin</w:t>
+      </w:r>
+      <w:r>
+        <w:rPr>
+          <w:lang w:val="da-DK"/>
+        </w:rPr>
+        <w:t>t</w:t>
+      </w:r>
+      <w:r>
+        <w:rPr>
+          <w:lang w:val="da-DK"/>
+        </w:rPr>
+        <w:t>). Data gemmes i en fil med samme navn og placering som divi-filen, dog med filtype .txt hhv .htm. De anvendte CSS styles gemme standard ved siden af i den fil med navnet divi.css, dog benyttes det angivne filnavn såfremt man har angive en css-style fil under setup.</w:t>
+      </w:r>
+    </w:p>
+    <w:p>
+      <w:pPr>
+        <w:pStyle w:val="Heading2"/>
+        <w:rPr>
+          <w:lang w:val="da-DK"/>
+        </w:rPr>
+      </w:pPr>
+      <w:bookmarkStart w:id="25" w:name="_Toc21735355"/>
+      <w:r>
+        <w:rPr>
+          <w:lang w:val="da-DK"/>
+        </w:rPr>
+        <w:t>Afvikling fra kommandolinje</w:t>
+      </w:r>
       <w:bookmarkEnd w:id="25"/>
-    </w:p>
-    <w:p>
-      <w:pPr>
-        <w:rPr>
-          <w:lang w:val="da-DK"/>
-        </w:rPr>
-      </w:pPr>
-      <w:r>
-        <w:rPr>
-          <w:lang w:val="da-DK"/>
-        </w:rPr>
-        <w:t>Eksport af en beregning sker vha.”Export”-knappen, som muliggør eksport til TXT-fil eller HTML output. Formatet er afhængig af det aktive faneblad. I begge tilfælde bliver man bedt om at angive filnavnet som data skal eksporteres til.</w:t>
-      </w:r>
-    </w:p>
-    <w:p>
-      <w:pPr>
-        <w:rPr>
-          <w:lang w:val="da-DK"/>
-        </w:rPr>
-      </w:pPr>
-      <w:r>
-        <w:rPr>
-          <w:lang w:val="da-DK"/>
-        </w:rPr>
-        <w:t xml:space="preserve">Vælges ”Auto Export” </w:t>
-      </w:r>
-      <w:r>
-        <w:rPr>
-          <w:lang w:val="da-DK"/>
-        </w:rPr>
-        <w:t xml:space="preserve">i Print &gt; Setup, </w:t>
-      </w:r>
-      <w:r>
-        <w:rPr>
-          <w:lang w:val="da-DK"/>
-        </w:rPr>
-        <w:t xml:space="preserve">vil indholdet af den aktive fane (TEXT hhv HTML) blive eksporteret ifm beregning (på tilsvarende </w:t>
-      </w:r>
-      <w:r>
-        <w:rPr>
-          <w:lang w:val="da-DK"/>
-        </w:rPr>
-        <w:t xml:space="preserve">med </w:t>
-      </w:r>
-      <w:r>
-        <w:rPr>
-          <w:lang w:val="da-DK"/>
-        </w:rPr>
-        <w:t>auto-prin</w:t>
-      </w:r>
-      <w:r>
-        <w:rPr>
-          <w:lang w:val="da-DK"/>
-        </w:rPr>
-        <w:t>t</w:t>
-      </w:r>
-      <w:r>
-        <w:rPr>
-          <w:lang w:val="da-DK"/>
-        </w:rPr>
-        <w:t>). Data gemmes i en fil med samme navn og placering som divi-filen, dog med filtype .txt hhv .htm. De anvendte CSS styles gemme standard ved siden af i den fil med navnet divi.css, dog benyttes det angivne filnavn såfremt man har angive en css-style fil under setup.</w:t>
-      </w:r>
-    </w:p>
-    <w:p>
-      <w:pPr>
-        <w:pStyle w:val="Heading2"/>
-        <w:rPr>
-          <w:lang w:val="da-DK"/>
-        </w:rPr>
-      </w:pPr>
-      <w:bookmarkStart w:id="26" w:name="_Toc21735355"/>
-      <w:r>
-        <w:rPr>
-          <w:lang w:val="da-DK"/>
-        </w:rPr>
-        <w:t>Afvikling fra kommandolinje</w:t>
-      </w:r>
-      <w:bookmarkEnd w:id="26"/>
     </w:p>
     <w:p>
       <w:pPr>
@@ -26408,12 +26555,14 @@
         <w:rPr>
           <w:rFonts w:ascii="Consolas" w:hAnsi="Consolas" w:cs="Consolas"/>
           <w:b/>
+          <w:lang w:val="da-DK"/>
         </w:rPr>
       </w:pPr>
       <w:r>
         <w:rPr>
           <w:rFonts w:ascii="Consolas" w:hAnsi="Consolas" w:cs="Consolas"/>
           <w:b/>
+          <w:lang w:val="da-DK"/>
         </w:rPr>
         <w:t>Divisionsmatch.exe -d C:\divi\match.divi -c “C:\divi\Resultater.csv” –p –f TXT</w:t>
       </w:r>
@@ -26455,72 +26604,72 @@
           <w:lang w:val="da-DK"/>
         </w:rPr>
       </w:pPr>
-      <w:bookmarkStart w:id="27" w:name="_Toc21735356"/>
+      <w:bookmarkStart w:id="26" w:name="_Toc21735356"/>
       <w:r>
         <w:rPr>
           <w:lang w:val="da-DK"/>
         </w:rPr>
         <w:t>Flere matcher i samme løb?</w:t>
       </w:r>
+      <w:bookmarkEnd w:id="26"/>
+    </w:p>
+    <w:p>
+      <w:pPr>
+        <w:rPr>
+          <w:lang w:val="da-DK"/>
+        </w:rPr>
+      </w:pPr>
+      <w:r>
+        <w:rPr>
+          <w:lang w:val="da-DK"/>
+        </w:rPr>
+        <w:t>Det er jo normalt at flere divisionsmatcher (f.eks. 2., 3. og 4. division i Øst) afholdes på samme tid i samme løb. Man har således behov for at beregne deres stilling ud fra samme resultatfil. Det kan klares ved at starte programmet flere gange med hver sin konfiguration – en for hver divisionsmatch man vil beregne.</w:t>
+      </w:r>
+    </w:p>
+    <w:p>
+      <w:pPr>
+        <w:rPr>
+          <w:lang w:val="da-DK"/>
+        </w:rPr>
+      </w:pPr>
+      <w:r>
+        <w:rPr>
+          <w:lang w:val="da-DK"/>
+        </w:rPr>
+        <w:t>Mulighederne for print per bane og print af alle løbere vil muliggøre at printe en resultatliste med alle løbere i løbet per bane – samtidig med at points per match vises.</w:t>
+      </w:r>
+    </w:p>
+    <w:p>
+      <w:pPr>
+        <w:pStyle w:val="Heading2"/>
+        <w:rPr>
+          <w:lang w:val="da-DK"/>
+        </w:rPr>
+      </w:pPr>
+      <w:bookmarkStart w:id="27" w:name="_Toc21735357"/>
+      <w:r>
+        <w:rPr>
+          <w:lang w:val="da-DK"/>
+        </w:rPr>
+        <w:t>Information Server</w:t>
+      </w:r>
       <w:bookmarkEnd w:id="27"/>
     </w:p>
     <w:p>
       <w:pPr>
-        <w:rPr>
-          <w:lang w:val="da-DK"/>
-        </w:rPr>
-      </w:pPr>
-      <w:r>
-        <w:rPr>
-          <w:lang w:val="da-DK"/>
-        </w:rPr>
-        <w:t>Det er jo normalt at flere divisionsmatcher (f.eks. 2., 3. og 4. division i Øst) afholdes på samme tid i samme løb. Man har således behov for at beregne deres stilling ud fra samme resultatfil. Det kan klares ved at starte programmet flere gange med hver sin konfiguration – en for hver divisionsmatch man vil beregne.</w:t>
-      </w:r>
-    </w:p>
-    <w:p>
-      <w:pPr>
-        <w:rPr>
-          <w:lang w:val="da-DK"/>
-        </w:rPr>
-      </w:pPr>
-      <w:r>
-        <w:rPr>
-          <w:lang w:val="da-DK"/>
-        </w:rPr>
-        <w:t>Mulighederne for print per bane og print af alle løbere vil muliggøre at printe en resultatliste med alle løbere i løbet per bane – samtidig med at points per match vises.</w:t>
-      </w:r>
-    </w:p>
-    <w:p>
-      <w:pPr>
-        <w:pStyle w:val="Heading2"/>
-        <w:rPr>
-          <w:lang w:val="da-DK"/>
-        </w:rPr>
-      </w:pPr>
-      <w:bookmarkStart w:id="28" w:name="_Toc21735357"/>
-      <w:r>
-        <w:rPr>
-          <w:lang w:val="da-DK"/>
-        </w:rPr>
-        <w:t>Information Server</w:t>
+        <w:pStyle w:val="Heading3"/>
+        <w:rPr>
+          <w:lang w:val="da-DK"/>
+        </w:rPr>
+      </w:pPr>
+      <w:bookmarkStart w:id="28" w:name="_Toc21735358"/>
+      <w:r>
+        <w:rPr>
+          <w:lang w:val="da-DK"/>
+        </w:rPr>
+        <w:t>Start Information Server</w:t>
       </w:r>
       <w:bookmarkEnd w:id="28"/>
-    </w:p>
-    <w:p>
-      <w:pPr>
-        <w:pStyle w:val="Heading3"/>
-        <w:rPr>
-          <w:lang w:val="da-DK"/>
-        </w:rPr>
-      </w:pPr>
-      <w:bookmarkStart w:id="29" w:name="_Toc21735358"/>
-      <w:r>
-        <w:rPr>
-          <w:lang w:val="da-DK"/>
-        </w:rPr>
-        <w:t>Start Information Server</w:t>
-      </w:r>
-      <w:bookmarkEnd w:id="29"/>
     </w:p>
     <w:p>
       <w:pPr>
@@ -26782,14 +26931,14 @@
           <w:lang w:val="da-DK"/>
         </w:rPr>
       </w:pPr>
-      <w:bookmarkStart w:id="30" w:name="_Toc21735359"/>
+      <w:bookmarkStart w:id="29" w:name="_Toc21735359"/>
       <w:r>
         <w:rPr>
           <w:lang w:val="da-DK"/>
         </w:rPr>
         <w:t>Data fra Information Server</w:t>
       </w:r>
-      <w:bookmarkEnd w:id="30"/>
+      <w:bookmarkEnd w:id="29"/>
     </w:p>
     <w:p>
       <w:pPr>
@@ -26982,16 +27131,16 @@
           <w:lang w:val="da-DK"/>
         </w:rPr>
       </w:pPr>
-      <w:bookmarkStart w:id="31" w:name="_Ref21730535"/>
-      <w:bookmarkStart w:id="32" w:name="_Toc21735360"/>
+      <w:bookmarkStart w:id="30" w:name="_Ref21730535"/>
+      <w:bookmarkStart w:id="31" w:name="_Toc21735360"/>
       <w:r>
         <w:rPr>
           <w:lang w:val="da-DK"/>
         </w:rPr>
         <w:t>Åbne firewall</w:t>
       </w:r>
+      <w:bookmarkEnd w:id="30"/>
       <w:bookmarkEnd w:id="31"/>
-      <w:bookmarkEnd w:id="32"/>
     </w:p>
     <w:p>
       <w:pPr>
@@ -27181,10 +27330,10 @@
           <w:lang w:val="da-DK"/>
         </w:rPr>
       </w:pPr>
-      <w:bookmarkStart w:id="33" w:name="_Ref714885"/>
-      <w:bookmarkStart w:id="34" w:name="_Ref721517"/>
-      <w:bookmarkStart w:id="35" w:name="_Toc21735361"/>
-      <w:bookmarkStart w:id="36" w:name="_Ref120637"/>
+      <w:bookmarkStart w:id="32" w:name="_Ref714885"/>
+      <w:bookmarkStart w:id="33" w:name="_Ref721517"/>
+      <w:bookmarkStart w:id="34" w:name="_Toc21735361"/>
+      <w:bookmarkStart w:id="35" w:name="_Ref120637"/>
       <w:r>
         <w:rPr>
           <w:lang w:val="da-DK"/>
@@ -27197,9 +27346,9 @@
         </w:rPr>
         <w:t>ivisionsresultat i o-service</w:t>
       </w:r>
+      <w:bookmarkEnd w:id="32"/>
       <w:bookmarkEnd w:id="33"/>
       <w:bookmarkEnd w:id="34"/>
-      <w:bookmarkEnd w:id="35"/>
     </w:p>
     <w:p>
       <w:pPr>
@@ -27858,150 +28007,150 @@
           <w:lang w:val="da-DK"/>
         </w:rPr>
       </w:pPr>
-      <w:bookmarkStart w:id="37" w:name="_Ref740621"/>
-      <w:bookmarkStart w:id="38" w:name="_Toc21735362"/>
+      <w:bookmarkStart w:id="36" w:name="_Ref740621"/>
+      <w:bookmarkStart w:id="37" w:name="_Toc21735362"/>
       <w:r>
         <w:rPr>
           <w:lang w:val="da-DK"/>
         </w:rPr>
         <w:t>Løbsdata</w:t>
       </w:r>
+      <w:bookmarkEnd w:id="35"/>
       <w:bookmarkEnd w:id="36"/>
       <w:bookmarkEnd w:id="37"/>
+      <w:r>
+        <w:rPr>
+          <w:lang w:val="da-DK"/>
+        </w:rPr>
+        <w:t xml:space="preserve"> </w:t>
+      </w:r>
+    </w:p>
+    <w:p>
+      <w:pPr>
+        <w:rPr>
+          <w:lang w:val="da-DK"/>
+        </w:rPr>
+      </w:pPr>
+      <w:r>
+        <w:rPr>
+          <w:lang w:val="da-DK"/>
+        </w:rPr>
+        <w:t xml:space="preserve">Programmet </w:t>
+      </w:r>
+      <w:r>
+        <w:rPr>
+          <w:lang w:val="da-DK"/>
+        </w:rPr>
+        <w:t xml:space="preserve">har udover en xml-fil, som downloades fra o-service, </w:t>
+      </w:r>
+      <w:r>
+        <w:rPr>
+          <w:lang w:val="da-DK"/>
+        </w:rPr>
+        <w:t>brug for løbsdata til konfiguration af beregningen</w:t>
+      </w:r>
+      <w:r>
+        <w:rPr>
+          <w:lang w:val="da-DK"/>
+        </w:rPr>
+        <w:t>,</w:t>
+      </w:r>
+      <w:r>
+        <w:rPr>
+          <w:lang w:val="da-DK"/>
+        </w:rPr>
+        <w:t xml:space="preserve"> såvel som resultater til selve beregningen.</w:t>
+      </w:r>
+    </w:p>
+    <w:p>
+      <w:pPr>
+        <w:rPr>
+          <w:lang w:val="da-DK"/>
+        </w:rPr>
+      </w:pPr>
+      <w:r>
+        <w:rPr>
+          <w:lang w:val="da-DK"/>
+        </w:rPr>
+        <w:t>Til konfigurationen skal man bruge en liste af klasser</w:t>
+      </w:r>
+      <w:r>
+        <w:rPr>
+          <w:lang w:val="da-DK"/>
+        </w:rPr>
+        <w:t xml:space="preserve"> og evt baner</w:t>
+      </w:r>
+      <w:r>
+        <w:rPr>
+          <w:lang w:val="da-DK"/>
+        </w:rPr>
+        <w:t>.</w:t>
+      </w:r>
+    </w:p>
+    <w:p>
+      <w:pPr>
+        <w:rPr>
+          <w:lang w:val="da-DK"/>
+        </w:rPr>
+      </w:pPr>
+      <w:r>
+        <w:rPr>
+          <w:b/>
+          <w:lang w:val="da-DK"/>
+        </w:rPr>
+        <w:t>Klasserne</w:t>
+      </w:r>
+      <w:r>
+        <w:rPr>
+          <w:lang w:val="da-DK"/>
+        </w:rPr>
+        <w:t xml:space="preserve"> kan evt specificeres i txt-format fra OE2003 eller EResults Pro – eller hentes fra Startlisten i XML format. Sidstnævnte vil dog kun indeholde klasser med deltagere og ikke tomme klasse. Eventuelle ændringer i klasse for deltagere til disse tomme klasser vil blive ignoreret i beregningen såfremt de ikke er indlæst på konfigurationstidspunktet. Er txt-data ikke angivet, benyttes klasserne fra den specificerede XML-fil.</w:t>
+      </w:r>
+    </w:p>
+    <w:p>
+      <w:pPr>
+        <w:rPr>
+          <w:lang w:val="da-DK"/>
+        </w:rPr>
+      </w:pPr>
+      <w:r>
+        <w:rPr>
+          <w:lang w:val="da-DK"/>
+        </w:rPr>
+        <w:t>Nedenfor vises hvorledes løbsdata fra OE2003, MeOS, eTiming og EResults Pro kan eksporteres, så de kan bruges af programmet. Programmet kan bruge startliste og resultatliste i IOF XML format (v2.0.3 eller v3.0), og disse kan eksporteres fra andre løbsprogrammer og således er divisionsmatchberegningen ikke afhængig af løbsprogram.</w:t>
+      </w:r>
+    </w:p>
+    <w:p>
+      <w:pPr>
+        <w:pStyle w:val="Heading2"/>
+        <w:rPr>
+          <w:lang w:val="da-DK"/>
+        </w:rPr>
+      </w:pPr>
+      <w:bookmarkStart w:id="38" w:name="_Toc21735363"/>
+      <w:r>
+        <w:rPr>
+          <w:lang w:val="da-DK"/>
+        </w:rPr>
+        <w:t>Løbsdata fra OE2003</w:t>
+      </w:r>
       <w:bookmarkEnd w:id="38"/>
-      <w:r>
-        <w:rPr>
-          <w:lang w:val="da-DK"/>
-        </w:rPr>
-        <w:t xml:space="preserve"> </w:t>
-      </w:r>
-    </w:p>
-    <w:p>
-      <w:pPr>
-        <w:rPr>
-          <w:lang w:val="da-DK"/>
-        </w:rPr>
-      </w:pPr>
-      <w:r>
-        <w:rPr>
-          <w:lang w:val="da-DK"/>
-        </w:rPr>
-        <w:t xml:space="preserve">Programmet </w:t>
-      </w:r>
-      <w:r>
-        <w:rPr>
-          <w:lang w:val="da-DK"/>
-        </w:rPr>
-        <w:t xml:space="preserve">har udover en xml-fil, som downloades fra o-service, </w:t>
-      </w:r>
-      <w:r>
-        <w:rPr>
-          <w:lang w:val="da-DK"/>
-        </w:rPr>
-        <w:t>brug for løbsdata til konfiguration af beregningen</w:t>
-      </w:r>
-      <w:r>
-        <w:rPr>
-          <w:lang w:val="da-DK"/>
-        </w:rPr>
-        <w:t>,</w:t>
-      </w:r>
-      <w:r>
-        <w:rPr>
-          <w:lang w:val="da-DK"/>
-        </w:rPr>
-        <w:t xml:space="preserve"> såvel som resultater til selve beregningen.</w:t>
-      </w:r>
-    </w:p>
-    <w:p>
-      <w:pPr>
-        <w:rPr>
-          <w:lang w:val="da-DK"/>
-        </w:rPr>
-      </w:pPr>
-      <w:r>
-        <w:rPr>
-          <w:lang w:val="da-DK"/>
-        </w:rPr>
-        <w:t>Til konfigurationen skal man bruge en liste af klasser</w:t>
-      </w:r>
-      <w:r>
-        <w:rPr>
-          <w:lang w:val="da-DK"/>
-        </w:rPr>
-        <w:t xml:space="preserve"> og evt baner</w:t>
-      </w:r>
-      <w:r>
-        <w:rPr>
-          <w:lang w:val="da-DK"/>
-        </w:rPr>
-        <w:t>.</w:t>
-      </w:r>
-    </w:p>
-    <w:p>
-      <w:pPr>
-        <w:rPr>
-          <w:lang w:val="da-DK"/>
-        </w:rPr>
-      </w:pPr>
-      <w:r>
-        <w:rPr>
-          <w:b/>
-          <w:lang w:val="da-DK"/>
-        </w:rPr>
-        <w:t>Klasserne</w:t>
-      </w:r>
-      <w:r>
-        <w:rPr>
-          <w:lang w:val="da-DK"/>
-        </w:rPr>
-        <w:t xml:space="preserve"> kan evt specificeres i txt-format fra OE2003 eller EResults Pro – eller hentes fra Startlisten i XML format. Sidstnævnte vil dog kun indeholde klasser med deltagere og ikke tomme klasse. Eventuelle ændringer i klasse for deltagere til disse tomme klasser vil blive ignoreret i beregningen såfremt de ikke er indlæst på konfigurationstidspunktet. Er txt-data ikke angivet, benyttes klasserne fra den specificerede XML-fil.</w:t>
-      </w:r>
-    </w:p>
-    <w:p>
-      <w:pPr>
-        <w:rPr>
-          <w:lang w:val="da-DK"/>
-        </w:rPr>
-      </w:pPr>
-      <w:r>
-        <w:rPr>
-          <w:lang w:val="da-DK"/>
-        </w:rPr>
-        <w:t>Nedenfor vises hvorledes løbsdata fra OE2003, MeOS, eTiming og EResults Pro kan eksporteres, så de kan bruges af programmet. Programmet kan bruge startliste og resultatliste i IOF XML format (v2.0.3 eller v3.0), og disse kan eksporteres fra andre løbsprogrammer og således er divisionsmatchberegningen ikke afhængig af løbsprogram.</w:t>
-      </w:r>
-    </w:p>
-    <w:p>
-      <w:pPr>
-        <w:pStyle w:val="Heading2"/>
-        <w:rPr>
-          <w:lang w:val="da-DK"/>
-        </w:rPr>
-      </w:pPr>
-      <w:bookmarkStart w:id="39" w:name="_Toc21735363"/>
-      <w:r>
-        <w:rPr>
-          <w:lang w:val="da-DK"/>
-        </w:rPr>
-        <w:t>Løbsdata fra OE2003</w:t>
+    </w:p>
+    <w:p>
+      <w:pPr>
+        <w:pStyle w:val="Heading3"/>
+        <w:rPr>
+          <w:lang w:val="da-DK"/>
+        </w:rPr>
+      </w:pPr>
+      <w:bookmarkStart w:id="39" w:name="_Toc21735364"/>
+      <w:r>
+        <w:rPr>
+          <w:lang w:val="da-DK"/>
+        </w:rPr>
+        <w:t>Klasser</w:t>
       </w:r>
       <w:bookmarkEnd w:id="39"/>
-    </w:p>
-    <w:p>
-      <w:pPr>
-        <w:pStyle w:val="Heading3"/>
-        <w:rPr>
-          <w:lang w:val="da-DK"/>
-        </w:rPr>
-      </w:pPr>
-      <w:bookmarkStart w:id="40" w:name="_Toc21735364"/>
-      <w:r>
-        <w:rPr>
-          <w:lang w:val="da-DK"/>
-        </w:rPr>
-        <w:t>Klasser</w:t>
-      </w:r>
-      <w:bookmarkEnd w:id="40"/>
     </w:p>
     <w:p>
       <w:pPr>
@@ -28626,14 +28775,14 @@
           <w:lang w:val="da-DK"/>
         </w:rPr>
       </w:pPr>
-      <w:bookmarkStart w:id="41" w:name="_Toc21735365"/>
+      <w:bookmarkStart w:id="40" w:name="_Toc21735365"/>
       <w:r>
         <w:rPr>
           <w:lang w:val="da-DK"/>
         </w:rPr>
         <w:t>Resultater</w:t>
       </w:r>
-      <w:bookmarkEnd w:id="41"/>
+      <w:bookmarkEnd w:id="40"/>
     </w:p>
     <w:p>
       <w:pPr>
@@ -28951,13 +29100,54 @@
           <w:lang w:val="da-DK"/>
         </w:rPr>
       </w:pPr>
-      <w:bookmarkStart w:id="42" w:name="_Toc21735366"/>
+      <w:bookmarkStart w:id="41" w:name="_Toc21735366"/>
       <w:r>
         <w:rPr>
           <w:lang w:val="da-DK"/>
         </w:rPr>
         <w:t>Løbsdata – eTiming 3.6</w:t>
       </w:r>
+      <w:bookmarkEnd w:id="41"/>
+    </w:p>
+    <w:p>
+      <w:pPr>
+        <w:rPr>
+          <w:lang w:val="da-DK"/>
+        </w:rPr>
+      </w:pPr>
+      <w:r>
+        <w:rPr>
+          <w:lang w:val="da-DK"/>
+        </w:rPr>
+        <w:t>eTiming har forskellige muligheder for eksport af data i IOF XML format og ikke alle understøttes, idet XML filerne ikke indeholder navn, klub og klasse med resultaterne, men alene identificerer løberne med ID. Til</w:t>
+      </w:r>
+      <w:r>
+        <w:rPr>
+          <w:lang w:val="da-DK"/>
+        </w:rPr>
+        <w:t xml:space="preserve"> Divisionsmatchberegning </w:t>
+      </w:r>
+      <w:r>
+        <w:rPr>
+          <w:lang w:val="da-DK"/>
+        </w:rPr>
+        <w:t>kræves at alle detaljer er med. Dette skulle kunne opnås med eksport til Winspilts Online funktionen i eTiming 3.6.</w:t>
+      </w:r>
+    </w:p>
+    <w:p>
+      <w:pPr>
+        <w:pStyle w:val="Heading3"/>
+        <w:rPr>
+          <w:lang w:val="da-DK"/>
+        </w:rPr>
+      </w:pPr>
+      <w:bookmarkStart w:id="42" w:name="_Toc21735367"/>
+      <w:r>
+        <w:rPr>
+          <w:lang w:val="da-DK"/>
+        </w:rPr>
+        <w:t>Eksport af startliste i IOF-format (xml):</w:t>
+      </w:r>
       <w:bookmarkEnd w:id="42"/>
     </w:p>
     <w:p>
@@ -28970,19 +29160,7 @@
         <w:rPr>
           <w:lang w:val="da-DK"/>
         </w:rPr>
-        <w:t>eTiming har forskellige muligheder for eksport af data i IOF XML format og ikke alle understøttes, idet XML filerne ikke indeholder navn, klub og klasse med resultaterne, men alene identificerer løberne med ID. Til</w:t>
-      </w:r>
-      <w:r>
-        <w:rPr>
-          <w:lang w:val="da-DK"/>
-        </w:rPr>
-        <w:t xml:space="preserve"> Divisionsmatchberegning </w:t>
-      </w:r>
-      <w:r>
-        <w:rPr>
-          <w:lang w:val="da-DK"/>
-        </w:rPr>
-        <w:t>kræves at alle detaljer er med. Dette skulle kunne opnås med eksport til Winspilts Online funktionen i eTiming 3.6.</w:t>
+        <w:t>Vælg Fil-&gt;”Gem som”-&gt;”Klubben online startliste”-&gt;”IOF version 2.0”</w:t>
       </w:r>
     </w:p>
     <w:p>
@@ -28992,43 +29170,14 @@
           <w:lang w:val="da-DK"/>
         </w:rPr>
       </w:pPr>
-      <w:bookmarkStart w:id="43" w:name="_Toc21735367"/>
-      <w:r>
-        <w:rPr>
-          <w:lang w:val="da-DK"/>
-        </w:rPr>
-        <w:t>Eksport af startliste i IOF-format (xml):</w:t>
+      <w:bookmarkStart w:id="43" w:name="_Toc21735368"/>
+      <w:r>
+        <w:rPr>
+          <w:lang w:val="da-DK"/>
+        </w:rPr>
+        <w:t>Eksport af resultatliste i IOF-format (xml):</w:t>
       </w:r>
       <w:bookmarkEnd w:id="43"/>
-    </w:p>
-    <w:p>
-      <w:pPr>
-        <w:rPr>
-          <w:lang w:val="da-DK"/>
-        </w:rPr>
-      </w:pPr>
-      <w:r>
-        <w:rPr>
-          <w:lang w:val="da-DK"/>
-        </w:rPr>
-        <w:t>Vælg Fil-&gt;”Gem som”-&gt;”Klubben online startliste”-&gt;”IOF version 2.0”</w:t>
-      </w:r>
-    </w:p>
-    <w:p>
-      <w:pPr>
-        <w:pStyle w:val="Heading3"/>
-        <w:rPr>
-          <w:lang w:val="da-DK"/>
-        </w:rPr>
-      </w:pPr>
-      <w:bookmarkStart w:id="44" w:name="_Toc21735368"/>
-      <w:r>
-        <w:rPr>
-          <w:lang w:val="da-DK"/>
-        </w:rPr>
-        <w:t>Eksport af resultatliste i IOF-format (xml):</w:t>
-      </w:r>
-      <w:bookmarkEnd w:id="44"/>
     </w:p>
     <w:p>
       <w:pPr>
@@ -29325,45 +29474,45 @@
           <w:lang w:val="da-DK"/>
         </w:rPr>
       </w:pPr>
-      <w:bookmarkStart w:id="45" w:name="_Toc21735369"/>
-      <w:bookmarkStart w:id="46" w:name="_Ref21735927"/>
+      <w:bookmarkStart w:id="44" w:name="_Toc21735369"/>
+      <w:bookmarkStart w:id="45" w:name="_Ref21735927"/>
       <w:r>
         <w:rPr>
           <w:lang w:val="da-DK"/>
         </w:rPr>
         <w:t>Løbsdata – MeOS</w:t>
       </w:r>
+      <w:bookmarkEnd w:id="44"/>
       <w:bookmarkEnd w:id="45"/>
+    </w:p>
+    <w:p>
+      <w:pPr>
+        <w:rPr>
+          <w:lang w:val="da-DK"/>
+        </w:rPr>
+      </w:pPr>
+      <w:r>
+        <w:rPr>
+          <w:lang w:val="da-DK"/>
+        </w:rPr>
+        <w:t xml:space="preserve">MeOS arbejder naturligt med IOF XML for ind og udlæsning af data.  </w:t>
+      </w:r>
+    </w:p>
+    <w:p>
+      <w:pPr>
+        <w:pStyle w:val="Heading3"/>
+        <w:rPr>
+          <w:lang w:val="da-DK"/>
+        </w:rPr>
+      </w:pPr>
+      <w:bookmarkStart w:id="46" w:name="_Toc21735370"/>
+      <w:r>
+        <w:rPr>
+          <w:lang w:val="da-DK"/>
+        </w:rPr>
+        <w:t>Export af resultater</w:t>
+      </w:r>
       <w:bookmarkEnd w:id="46"/>
-    </w:p>
-    <w:p>
-      <w:pPr>
-        <w:rPr>
-          <w:lang w:val="da-DK"/>
-        </w:rPr>
-      </w:pPr>
-      <w:r>
-        <w:rPr>
-          <w:lang w:val="da-DK"/>
-        </w:rPr>
-        <w:t xml:space="preserve">MeOS arbejder naturligt med IOF XML for ind og udlæsning af data.  </w:t>
-      </w:r>
-    </w:p>
-    <w:p>
-      <w:pPr>
-        <w:pStyle w:val="Heading3"/>
-        <w:rPr>
-          <w:lang w:val="da-DK"/>
-        </w:rPr>
-      </w:pPr>
-      <w:bookmarkStart w:id="47" w:name="_Toc21735370"/>
-      <w:r>
-        <w:rPr>
-          <w:lang w:val="da-DK"/>
-        </w:rPr>
-        <w:t>Export af resultater</w:t>
-      </w:r>
-      <w:bookmarkEnd w:id="47"/>
     </w:p>
     <w:p>
       <w:pPr>
@@ -29447,14 +29596,14 @@
           <w:lang w:val="da-DK"/>
         </w:rPr>
       </w:pPr>
-      <w:bookmarkStart w:id="48" w:name="_Toc21735371"/>
+      <w:bookmarkStart w:id="47" w:name="_Toc21735371"/>
       <w:r>
         <w:rPr>
           <w:lang w:val="da-DK"/>
         </w:rPr>
         <w:t>Autofunktion til export</w:t>
       </w:r>
-      <w:bookmarkEnd w:id="48"/>
+      <w:bookmarkEnd w:id="47"/>
     </w:p>
     <w:p>
       <w:pPr>
@@ -29645,14 +29794,14 @@
           <w:lang w:val="da-DK"/>
         </w:rPr>
       </w:pPr>
-      <w:bookmarkStart w:id="49" w:name="_Toc21735372"/>
+      <w:bookmarkStart w:id="48" w:name="_Toc21735372"/>
       <w:r>
         <w:rPr>
           <w:lang w:val="da-DK"/>
         </w:rPr>
         <w:t>Eksport via Information Server</w:t>
       </w:r>
-      <w:bookmarkEnd w:id="49"/>
+      <w:bookmarkEnd w:id="48"/>
     </w:p>
     <w:p>
       <w:pPr>
@@ -29889,30 +30038,30 @@
           <w:lang w:val="da-DK"/>
         </w:rPr>
       </w:pPr>
-      <w:bookmarkStart w:id="50" w:name="_Toc21735373"/>
+      <w:bookmarkStart w:id="49" w:name="_Toc21735373"/>
       <w:r>
         <w:rPr>
           <w:lang w:val="da-DK"/>
         </w:rPr>
         <w:t>Løbsdata – OE2010</w:t>
       </w:r>
+      <w:bookmarkEnd w:id="49"/>
+    </w:p>
+    <w:p>
+      <w:pPr>
+        <w:pStyle w:val="Heading3"/>
+        <w:rPr>
+          <w:lang w:val="da-DK"/>
+        </w:rPr>
+      </w:pPr>
+      <w:bookmarkStart w:id="50" w:name="_Toc21735374"/>
+      <w:r>
+        <w:rPr>
+          <w:lang w:val="da-DK"/>
+        </w:rPr>
+        <w:t>Export af startliste data</w:t>
+      </w:r>
       <w:bookmarkEnd w:id="50"/>
-    </w:p>
-    <w:p>
-      <w:pPr>
-        <w:pStyle w:val="Heading3"/>
-        <w:rPr>
-          <w:lang w:val="da-DK"/>
-        </w:rPr>
-      </w:pPr>
-      <w:bookmarkStart w:id="51" w:name="_Toc21735374"/>
-      <w:r>
-        <w:rPr>
-          <w:lang w:val="da-DK"/>
-        </w:rPr>
-        <w:t>Export af startliste data</w:t>
-      </w:r>
-      <w:bookmarkEnd w:id="51"/>
     </w:p>
     <w:p>
       <w:pPr>
@@ -29983,14 +30132,14 @@
           <w:lang w:val="da-DK"/>
         </w:rPr>
       </w:pPr>
-      <w:bookmarkStart w:id="52" w:name="_Toc21735375"/>
+      <w:bookmarkStart w:id="51" w:name="_Toc21735375"/>
       <w:r>
         <w:rPr>
           <w:lang w:val="da-DK"/>
         </w:rPr>
         <w:t>Export af resultater</w:t>
       </w:r>
-      <w:bookmarkEnd w:id="52"/>
+      <w:bookmarkEnd w:id="51"/>
     </w:p>
     <w:p>
       <w:pPr>
@@ -30250,36 +30399,36 @@
           <w:lang w:val="da-DK"/>
         </w:rPr>
       </w:pPr>
-      <w:bookmarkStart w:id="53" w:name="_Toc21735376"/>
+      <w:bookmarkStart w:id="52" w:name="_Toc21735376"/>
       <w:r>
         <w:rPr>
           <w:lang w:val="da-DK"/>
         </w:rPr>
         <w:t>Løbsdata – ERestuls Pro</w:t>
       </w:r>
+      <w:bookmarkEnd w:id="52"/>
+      <w:r>
+        <w:rPr>
+          <w:lang w:val="da-DK"/>
+        </w:rPr>
+        <w:t xml:space="preserve"> </w:t>
+      </w:r>
+    </w:p>
+    <w:p>
+      <w:pPr>
+        <w:pStyle w:val="Heading3"/>
+        <w:rPr>
+          <w:lang w:val="da-DK"/>
+        </w:rPr>
+      </w:pPr>
+      <w:bookmarkStart w:id="53" w:name="_Toc21735377"/>
+      <w:r>
+        <w:rPr>
+          <w:lang w:val="da-DK"/>
+        </w:rPr>
+        <w:t>Export af startliste data</w:t>
+      </w:r>
       <w:bookmarkEnd w:id="53"/>
-      <w:r>
-        <w:rPr>
-          <w:lang w:val="da-DK"/>
-        </w:rPr>
-        <w:t xml:space="preserve"> </w:t>
-      </w:r>
-    </w:p>
-    <w:p>
-      <w:pPr>
-        <w:pStyle w:val="Heading3"/>
-        <w:rPr>
-          <w:lang w:val="da-DK"/>
-        </w:rPr>
-      </w:pPr>
-      <w:bookmarkStart w:id="54" w:name="_Toc21735377"/>
-      <w:r>
-        <w:rPr>
-          <w:lang w:val="da-DK"/>
-        </w:rPr>
-        <w:t>Export af startliste data</w:t>
-      </w:r>
-      <w:bookmarkEnd w:id="54"/>
     </w:p>
     <w:p>
       <w:pPr>
@@ -30529,14 +30678,14 @@
           <w:lang w:val="da-DK"/>
         </w:rPr>
       </w:pPr>
-      <w:bookmarkStart w:id="55" w:name="_Toc21735378"/>
+      <w:bookmarkStart w:id="54" w:name="_Toc21735378"/>
       <w:r>
         <w:rPr>
           <w:lang w:val="da-DK"/>
         </w:rPr>
         <w:t>Export af resultater</w:t>
       </w:r>
-      <w:bookmarkEnd w:id="55"/>
+      <w:bookmarkEnd w:id="54"/>
     </w:p>
     <w:p>
       <w:pPr>
@@ -30628,50 +30777,50 @@
           <w:lang w:val="da-DK"/>
         </w:rPr>
       </w:pPr>
-      <w:bookmarkStart w:id="56" w:name="_Toc21735379"/>
+      <w:bookmarkStart w:id="55" w:name="_Toc21735379"/>
       <w:r>
         <w:rPr>
           <w:lang w:val="da-DK"/>
         </w:rPr>
         <w:t>Løbsdata – andre programmer</w:t>
       </w:r>
+      <w:bookmarkEnd w:id="55"/>
+    </w:p>
+    <w:p>
+      <w:pPr>
+        <w:rPr>
+          <w:lang w:val="da-DK"/>
+        </w:rPr>
+      </w:pPr>
+      <w:r>
+        <w:rPr>
+          <w:lang w:val="da-DK"/>
+        </w:rPr>
+        <w:t>Programmet har været testet med XML data eksporteret ud af OE2003, eTiming, MeOS og OE2010, men burde kunne bruges med tilsvarende data fra andre løbsprogrammer. Ovennævnte programmer har dog forskelligheder i den XML, de genererer, så det må komme an på en prøve om Divisionsmatchberegning kan læse det aktuelle XML data.</w:t>
+      </w:r>
+    </w:p>
+    <w:p>
+      <w:pPr>
+        <w:rPr>
+          <w:lang w:val="da-DK"/>
+        </w:rPr>
+      </w:pPr>
+    </w:p>
+    <w:p>
+      <w:pPr>
+        <w:pStyle w:val="Heading1"/>
+        <w:rPr>
+          <w:lang w:val="da-DK"/>
+        </w:rPr>
+      </w:pPr>
+      <w:bookmarkStart w:id="56" w:name="_Toc21735380"/>
+      <w:r>
+        <w:rPr>
+          <w:lang w:val="da-DK"/>
+        </w:rPr>
+        <w:t>Hjælp</w:t>
+      </w:r>
       <w:bookmarkEnd w:id="56"/>
-    </w:p>
-    <w:p>
-      <w:pPr>
-        <w:rPr>
-          <w:lang w:val="da-DK"/>
-        </w:rPr>
-      </w:pPr>
-      <w:r>
-        <w:rPr>
-          <w:lang w:val="da-DK"/>
-        </w:rPr>
-        <w:t>Programmet har været testet med XML data eksporteret ud af OE2003, eTiming, MeOS og OE2010, men burde kunne bruges med tilsvarende data fra andre løbsprogrammer. Ovennævnte programmer har dog forskelligheder i den XML, de genererer, så det må komme an på en prøve om Divisionsmatchberegning kan læse det aktuelle XML data.</w:t>
-      </w:r>
-    </w:p>
-    <w:p>
-      <w:pPr>
-        <w:rPr>
-          <w:lang w:val="da-DK"/>
-        </w:rPr>
-      </w:pPr>
-    </w:p>
-    <w:p>
-      <w:pPr>
-        <w:pStyle w:val="Heading1"/>
-        <w:rPr>
-          <w:lang w:val="da-DK"/>
-        </w:rPr>
-      </w:pPr>
-      <w:bookmarkStart w:id="57" w:name="_Toc21735380"/>
-      <w:r>
-        <w:rPr>
-          <w:lang w:val="da-DK"/>
-        </w:rPr>
-        <w:t>Hjælp</w:t>
-      </w:r>
-      <w:bookmarkEnd w:id="57"/>
     </w:p>
     <w:p>
       <w:pPr>
@@ -30784,14 +30933,14 @@
           <w:lang w:val="da-DK"/>
         </w:rPr>
       </w:pPr>
-      <w:bookmarkStart w:id="58" w:name="_Toc21735381"/>
+      <w:bookmarkStart w:id="57" w:name="_Toc21735381"/>
       <w:r>
         <w:rPr>
           <w:lang w:val="da-DK"/>
         </w:rPr>
         <w:t>Om</w:t>
       </w:r>
-      <w:bookmarkEnd w:id="58"/>
+      <w:bookmarkEnd w:id="57"/>
     </w:p>
     <w:p>
       <w:pPr>
@@ -30871,7 +31020,7 @@
 </file>
 
 <file path=word/endnotes.xml><?xml version="1.0" encoding="utf-8"?>
-<w:endnotes xmlns:wpc="http://schemas.microsoft.com/office/word/2010/wordprocessingCanvas" xmlns:cx="http://schemas.microsoft.com/office/drawing/2014/chartex" xmlns:cx1="http://schemas.microsoft.com/office/drawing/2015/9/8/chartex" xmlns:cx2="http://schemas.microsoft.com/office/drawing/2015/10/21/chartex" xmlns:cx3="http://schemas.microsoft.com/office/drawing/2016/5/9/chartex" xmlns:cx4="http://schemas.microsoft.com/office/drawing/2016/5/10/chartex" xmlns:cx5="http://schemas.microsoft.com/office/drawing/2016/5/11/chartex" xmlns:cx6="http://schemas.microsoft.com/office/drawing/2016/5/12/chartex" xmlns:cx7="http://schemas.microsoft.com/office/drawing/2016/5/13/chartex" xmlns:cx8="http://schemas.microsoft.com/office/drawing/2016/5/14/chartex" xmlns:mc="http://schemas.openxmlformats.org/markup-compatibility/2006" xmlns:aink="http://schemas.microsoft.com/office/drawing/2016/ink" xmlns:am3d="http://schemas.microsoft.com/office/drawing/2017/model3d" xmlns:o="urn:schemas-microsoft-com:office:office" xmlns:r="http://schemas.openxmlformats.org/officeDocument/2006/relationships" xmlns:m="http://schemas.openxmlformats.org/officeDocument/2006/math" xmlns:v="urn:schemas-microsoft-com:vml" xmlns:wp14="http://schemas.microsoft.com/office/word/2010/wordprocessingDrawing" xmlns:wp="http://schemas.openxmlformats.org/drawingml/2006/wordprocessingDrawing" xmlns:w10="urn:schemas-microsoft-com:office:word" xmlns:w="http://schemas.openxmlformats.org/wordprocessingml/2006/main" xmlns:w14="http://schemas.microsoft.com/office/word/2010/wordml" xmlns:w15="http://schemas.microsoft.com/office/word/2012/wordml" xmlns:w16cid="http://schemas.microsoft.com/office/word/2016/wordml/cid" xmlns:w16se="http://schemas.microsoft.com/office/word/2015/wordml/symex" xmlns:wpg="http://schemas.microsoft.com/office/word/2010/wordprocessingGroup" xmlns:wpi="http://schemas.microsoft.com/office/word/2010/wordprocessingInk" xmlns:wne="http://schemas.microsoft.com/office/word/2006/wordml" xmlns:wps="http://schemas.microsoft.com/office/word/2010/wordprocessingShape" mc:Ignorable="w14 w15 w16se w16cid wp14">
+<w:endnotes xmlns:wpc="http://schemas.microsoft.com/office/word/2010/wordprocessingCanvas" xmlns:cx="http://schemas.microsoft.com/office/drawing/2014/chartex" xmlns:cx1="http://schemas.microsoft.com/office/drawing/2015/9/8/chartex" xmlns:cx2="http://schemas.microsoft.com/office/drawing/2015/10/21/chartex" xmlns:cx3="http://schemas.microsoft.com/office/drawing/2016/5/9/chartex" xmlns:cx4="http://schemas.microsoft.com/office/drawing/2016/5/10/chartex" xmlns:cx5="http://schemas.microsoft.com/office/drawing/2016/5/11/chartex" xmlns:cx6="http://schemas.microsoft.com/office/drawing/2016/5/12/chartex" xmlns:cx7="http://schemas.microsoft.com/office/drawing/2016/5/13/chartex" xmlns:cx8="http://schemas.microsoft.com/office/drawing/2016/5/14/chartex" xmlns:mc="http://schemas.openxmlformats.org/markup-compatibility/2006" xmlns:aink="http://schemas.microsoft.com/office/drawing/2016/ink" xmlns:am3d="http://schemas.microsoft.com/office/drawing/2017/model3d" xmlns:o="urn:schemas-microsoft-com:office:office" xmlns:r="http://schemas.openxmlformats.org/officeDocument/2006/relationships" xmlns:m="http://schemas.openxmlformats.org/officeDocument/2006/math" xmlns:v="urn:schemas-microsoft-com:vml" xmlns:wp14="http://schemas.microsoft.com/office/word/2010/wordprocessingDrawing" xmlns:wp="http://schemas.openxmlformats.org/drawingml/2006/wordprocessingDrawing" xmlns:w10="urn:schemas-microsoft-com:office:word" xmlns:w="http://schemas.openxmlformats.org/wordprocessingml/2006/main" xmlns:w14="http://schemas.microsoft.com/office/word/2010/wordml" xmlns:w15="http://schemas.microsoft.com/office/word/2012/wordml" xmlns:w16cex="http://schemas.microsoft.com/office/word/2018/wordml/cex" xmlns:w16cid="http://schemas.microsoft.com/office/word/2016/wordml/cid" xmlns:w16="http://schemas.microsoft.com/office/word/2018/wordml" xmlns:w16sdtdh="http://schemas.microsoft.com/office/word/2020/wordml/sdtdatahash" xmlns:w16se="http://schemas.microsoft.com/office/word/2015/wordml/symex" xmlns:wpg="http://schemas.microsoft.com/office/word/2010/wordprocessingGroup" xmlns:wpi="http://schemas.microsoft.com/office/word/2010/wordprocessingInk" xmlns:wne="http://schemas.microsoft.com/office/word/2006/wordml" xmlns:wps="http://schemas.microsoft.com/office/word/2010/wordprocessingShape" mc:Ignorable="w14 w15 w16se w16cid w16 w16cex w16sdtdh wp14">
   <w:endnote w:type="separator" w:id="-1">
     <w:p>
       <w:pPr>
@@ -30896,7 +31045,7 @@
 </file>
 
 <file path=word/footer1.xml><?xml version="1.0" encoding="utf-8"?>
-<w:ftr xmlns:wpc="http://schemas.microsoft.com/office/word/2010/wordprocessingCanvas" xmlns:cx="http://schemas.microsoft.com/office/drawing/2014/chartex" xmlns:cx1="http://schemas.microsoft.com/office/drawing/2015/9/8/chartex" xmlns:cx2="http://schemas.microsoft.com/office/drawing/2015/10/21/chartex" xmlns:cx3="http://schemas.microsoft.com/office/drawing/2016/5/9/chartex" xmlns:cx4="http://schemas.microsoft.com/office/drawing/2016/5/10/chartex" xmlns:cx5="http://schemas.microsoft.com/office/drawing/2016/5/11/chartex" xmlns:cx6="http://schemas.microsoft.com/office/drawing/2016/5/12/chartex" xmlns:cx7="http://schemas.microsoft.com/office/drawing/2016/5/13/chartex" xmlns:cx8="http://schemas.microsoft.com/office/drawing/2016/5/14/chartex" xmlns:mc="http://schemas.openxmlformats.org/markup-compatibility/2006" xmlns:aink="http://schemas.microsoft.com/office/drawing/2016/ink" xmlns:am3d="http://schemas.microsoft.com/office/drawing/2017/model3d" xmlns:o="urn:schemas-microsoft-com:office:office" xmlns:r="http://schemas.openxmlformats.org/officeDocument/2006/relationships" xmlns:m="http://schemas.openxmlformats.org/officeDocument/2006/math" xmlns:v="urn:schemas-microsoft-com:vml" xmlns:wp14="http://schemas.microsoft.com/office/word/2010/wordprocessingDrawing" xmlns:wp="http://schemas.openxmlformats.org/drawingml/2006/wordprocessingDrawing" xmlns:w10="urn:schemas-microsoft-com:office:word" xmlns:w="http://schemas.openxmlformats.org/wordprocessingml/2006/main" xmlns:w14="http://schemas.microsoft.com/office/word/2010/wordml" xmlns:w15="http://schemas.microsoft.com/office/word/2012/wordml" xmlns:w16cid="http://schemas.microsoft.com/office/word/2016/wordml/cid" xmlns:w16se="http://schemas.microsoft.com/office/word/2015/wordml/symex" xmlns:wpg="http://schemas.microsoft.com/office/word/2010/wordprocessingGroup" xmlns:wpi="http://schemas.microsoft.com/office/word/2010/wordprocessingInk" xmlns:wne="http://schemas.microsoft.com/office/word/2006/wordml" xmlns:wps="http://schemas.microsoft.com/office/word/2010/wordprocessingShape" mc:Ignorable="w14 w15 w16se w16cid wp14">
+<w:ftr xmlns:wpc="http://schemas.microsoft.com/office/word/2010/wordprocessingCanvas" xmlns:cx="http://schemas.microsoft.com/office/drawing/2014/chartex" xmlns:cx1="http://schemas.microsoft.com/office/drawing/2015/9/8/chartex" xmlns:cx2="http://schemas.microsoft.com/office/drawing/2015/10/21/chartex" xmlns:cx3="http://schemas.microsoft.com/office/drawing/2016/5/9/chartex" xmlns:cx4="http://schemas.microsoft.com/office/drawing/2016/5/10/chartex" xmlns:cx5="http://schemas.microsoft.com/office/drawing/2016/5/11/chartex" xmlns:cx6="http://schemas.microsoft.com/office/drawing/2016/5/12/chartex" xmlns:cx7="http://schemas.microsoft.com/office/drawing/2016/5/13/chartex" xmlns:cx8="http://schemas.microsoft.com/office/drawing/2016/5/14/chartex" xmlns:mc="http://schemas.openxmlformats.org/markup-compatibility/2006" xmlns:aink="http://schemas.microsoft.com/office/drawing/2016/ink" xmlns:am3d="http://schemas.microsoft.com/office/drawing/2017/model3d" xmlns:o="urn:schemas-microsoft-com:office:office" xmlns:r="http://schemas.openxmlformats.org/officeDocument/2006/relationships" xmlns:m="http://schemas.openxmlformats.org/officeDocument/2006/math" xmlns:v="urn:schemas-microsoft-com:vml" xmlns:wp14="http://schemas.microsoft.com/office/word/2010/wordprocessingDrawing" xmlns:wp="http://schemas.openxmlformats.org/drawingml/2006/wordprocessingDrawing" xmlns:w10="urn:schemas-microsoft-com:office:word" xmlns:w="http://schemas.openxmlformats.org/wordprocessingml/2006/main" xmlns:w14="http://schemas.microsoft.com/office/word/2010/wordml" xmlns:w15="http://schemas.microsoft.com/office/word/2012/wordml" xmlns:w16cex="http://schemas.microsoft.com/office/word/2018/wordml/cex" xmlns:w16cid="http://schemas.microsoft.com/office/word/2016/wordml/cid" xmlns:w16="http://schemas.microsoft.com/office/word/2018/wordml" xmlns:w16sdtdh="http://schemas.microsoft.com/office/word/2020/wordml/sdtdatahash" xmlns:w16se="http://schemas.microsoft.com/office/word/2015/wordml/symex" xmlns:wpg="http://schemas.microsoft.com/office/word/2010/wordprocessingGroup" xmlns:wpi="http://schemas.microsoft.com/office/word/2010/wordprocessingInk" xmlns:wne="http://schemas.microsoft.com/office/word/2006/wordml" xmlns:wps="http://schemas.microsoft.com/office/word/2010/wordprocessingShape" mc:Ignorable="w14 w15 w16se w16cid w16 w16cex w16sdtdh wp14">
   <w:sdt>
     <w:sdtPr>
       <w:id w:val="721721025"/>
@@ -30938,7 +31087,7 @@
 </file>
 
 <file path=word/footnotes.xml><?xml version="1.0" encoding="utf-8"?>
-<w:footnotes xmlns:wpc="http://schemas.microsoft.com/office/word/2010/wordprocessingCanvas" xmlns:cx="http://schemas.microsoft.com/office/drawing/2014/chartex" xmlns:cx1="http://schemas.microsoft.com/office/drawing/2015/9/8/chartex" xmlns:cx2="http://schemas.microsoft.com/office/drawing/2015/10/21/chartex" xmlns:cx3="http://schemas.microsoft.com/office/drawing/2016/5/9/chartex" xmlns:cx4="http://schemas.microsoft.com/office/drawing/2016/5/10/chartex" xmlns:cx5="http://schemas.microsoft.com/office/drawing/2016/5/11/chartex" xmlns:cx6="http://schemas.microsoft.com/office/drawing/2016/5/12/chartex" xmlns:cx7="http://schemas.microsoft.com/office/drawing/2016/5/13/chartex" xmlns:cx8="http://schemas.microsoft.com/office/drawing/2016/5/14/chartex" xmlns:mc="http://schemas.openxmlformats.org/markup-compatibility/2006" xmlns:aink="http://schemas.microsoft.com/office/drawing/2016/ink" xmlns:am3d="http://schemas.microsoft.com/office/drawing/2017/model3d" xmlns:o="urn:schemas-microsoft-com:office:office" xmlns:r="http://schemas.openxmlformats.org/officeDocument/2006/relationships" xmlns:m="http://schemas.openxmlformats.org/officeDocument/2006/math" xmlns:v="urn:schemas-microsoft-com:vml" xmlns:wp14="http://schemas.microsoft.com/office/word/2010/wordprocessingDrawing" xmlns:wp="http://schemas.openxmlformats.org/drawingml/2006/wordprocessingDrawing" xmlns:w10="urn:schemas-microsoft-com:office:word" xmlns:w="http://schemas.openxmlformats.org/wordprocessingml/2006/main" xmlns:w14="http://schemas.microsoft.com/office/word/2010/wordml" xmlns:w15="http://schemas.microsoft.com/office/word/2012/wordml" xmlns:w16cid="http://schemas.microsoft.com/office/word/2016/wordml/cid" xmlns:w16se="http://schemas.microsoft.com/office/word/2015/wordml/symex" xmlns:wpg="http://schemas.microsoft.com/office/word/2010/wordprocessingGroup" xmlns:wpi="http://schemas.microsoft.com/office/word/2010/wordprocessingInk" xmlns:wne="http://schemas.microsoft.com/office/word/2006/wordml" xmlns:wps="http://schemas.microsoft.com/office/word/2010/wordprocessingShape" mc:Ignorable="w14 w15 w16se w16cid wp14">
+<w:footnotes xmlns:wpc="http://schemas.microsoft.com/office/word/2010/wordprocessingCanvas" xmlns:cx="http://schemas.microsoft.com/office/drawing/2014/chartex" xmlns:cx1="http://schemas.microsoft.com/office/drawing/2015/9/8/chartex" xmlns:cx2="http://schemas.microsoft.com/office/drawing/2015/10/21/chartex" xmlns:cx3="http://schemas.microsoft.com/office/drawing/2016/5/9/chartex" xmlns:cx4="http://schemas.microsoft.com/office/drawing/2016/5/10/chartex" xmlns:cx5="http://schemas.microsoft.com/office/drawing/2016/5/11/chartex" xmlns:cx6="http://schemas.microsoft.com/office/drawing/2016/5/12/chartex" xmlns:cx7="http://schemas.microsoft.com/office/drawing/2016/5/13/chartex" xmlns:cx8="http://schemas.microsoft.com/office/drawing/2016/5/14/chartex" xmlns:mc="http://schemas.openxmlformats.org/markup-compatibility/2006" xmlns:aink="http://schemas.microsoft.com/office/drawing/2016/ink" xmlns:am3d="http://schemas.microsoft.com/office/drawing/2017/model3d" xmlns:o="urn:schemas-microsoft-com:office:office" xmlns:r="http://schemas.openxmlformats.org/officeDocument/2006/relationships" xmlns:m="http://schemas.openxmlformats.org/officeDocument/2006/math" xmlns:v="urn:schemas-microsoft-com:vml" xmlns:wp14="http://schemas.microsoft.com/office/word/2010/wordprocessingDrawing" xmlns:wp="http://schemas.openxmlformats.org/drawingml/2006/wordprocessingDrawing" xmlns:w10="urn:schemas-microsoft-com:office:word" xmlns:w="http://schemas.openxmlformats.org/wordprocessingml/2006/main" xmlns:w14="http://schemas.microsoft.com/office/word/2010/wordml" xmlns:w15="http://schemas.microsoft.com/office/word/2012/wordml" xmlns:w16cex="http://schemas.microsoft.com/office/word/2018/wordml/cex" xmlns:w16cid="http://schemas.microsoft.com/office/word/2016/wordml/cid" xmlns:w16="http://schemas.microsoft.com/office/word/2018/wordml" xmlns:w16sdtdh="http://schemas.microsoft.com/office/word/2020/wordml/sdtdatahash" xmlns:w16se="http://schemas.microsoft.com/office/word/2015/wordml/symex" xmlns:wpg="http://schemas.microsoft.com/office/word/2010/wordprocessingGroup" xmlns:wpi="http://schemas.microsoft.com/office/word/2010/wordprocessingInk" xmlns:wne="http://schemas.microsoft.com/office/word/2006/wordml" xmlns:wps="http://schemas.microsoft.com/office/word/2010/wordprocessingShape" mc:Ignorable="w14 w15 w16se w16cid w16 w16cex w16sdtdh wp14">
   <w:footnote w:type="separator" w:id="-1">
     <w:p>
       <w:pPr>
@@ -30963,7 +31112,7 @@
 </file>
 
 <file path=word/numbering.xml><?xml version="1.0" encoding="utf-8"?>
-<w:numbering xmlns:wpc="http://schemas.microsoft.com/office/word/2010/wordprocessingCanvas" xmlns:cx="http://schemas.microsoft.com/office/drawing/2014/chartex" xmlns:cx1="http://schemas.microsoft.com/office/drawing/2015/9/8/chartex" xmlns:cx2="http://schemas.microsoft.com/office/drawing/2015/10/21/chartex" xmlns:cx3="http://schemas.microsoft.com/office/drawing/2016/5/9/chartex" xmlns:cx4="http://schemas.microsoft.com/office/drawing/2016/5/10/chartex" xmlns:cx5="http://schemas.microsoft.com/office/drawing/2016/5/11/chartex" xmlns:cx6="http://schemas.microsoft.com/office/drawing/2016/5/12/chartex" xmlns:cx7="http://schemas.microsoft.com/office/drawing/2016/5/13/chartex" xmlns:cx8="http://schemas.microsoft.com/office/drawing/2016/5/14/chartex" xmlns:mc="http://schemas.openxmlformats.org/markup-compatibility/2006" xmlns:aink="http://schemas.microsoft.com/office/drawing/2016/ink" xmlns:am3d="http://schemas.microsoft.com/office/drawing/2017/model3d" xmlns:o="urn:schemas-microsoft-com:office:office" xmlns:r="http://schemas.openxmlformats.org/officeDocument/2006/relationships" xmlns:m="http://schemas.openxmlformats.org/officeDocument/2006/math" xmlns:v="urn:schemas-microsoft-com:vml" xmlns:wp14="http://schemas.microsoft.com/office/word/2010/wordprocessingDrawing" xmlns:wp="http://schemas.openxmlformats.org/drawingml/2006/wordprocessingDrawing" xmlns:w10="urn:schemas-microsoft-com:office:word" xmlns:w="http://schemas.openxmlformats.org/wordprocessingml/2006/main" xmlns:w14="http://schemas.microsoft.com/office/word/2010/wordml" xmlns:w15="http://schemas.microsoft.com/office/word/2012/wordml" xmlns:w16cid="http://schemas.microsoft.com/office/word/2016/wordml/cid" xmlns:w16se="http://schemas.microsoft.com/office/word/2015/wordml/symex" xmlns:wpg="http://schemas.microsoft.com/office/word/2010/wordprocessingGroup" xmlns:wpi="http://schemas.microsoft.com/office/word/2010/wordprocessingInk" xmlns:wne="http://schemas.microsoft.com/office/word/2006/wordml" xmlns:wps="http://schemas.microsoft.com/office/word/2010/wordprocessingShape" mc:Ignorable="w14 w15 w16se w16cid wp14">
+<w:numbering xmlns:wpc="http://schemas.microsoft.com/office/word/2010/wordprocessingCanvas" xmlns:cx="http://schemas.microsoft.com/office/drawing/2014/chartex" xmlns:cx1="http://schemas.microsoft.com/office/drawing/2015/9/8/chartex" xmlns:cx2="http://schemas.microsoft.com/office/drawing/2015/10/21/chartex" xmlns:cx3="http://schemas.microsoft.com/office/drawing/2016/5/9/chartex" xmlns:cx4="http://schemas.microsoft.com/office/drawing/2016/5/10/chartex" xmlns:cx5="http://schemas.microsoft.com/office/drawing/2016/5/11/chartex" xmlns:cx6="http://schemas.microsoft.com/office/drawing/2016/5/12/chartex" xmlns:cx7="http://schemas.microsoft.com/office/drawing/2016/5/13/chartex" xmlns:cx8="http://schemas.microsoft.com/office/drawing/2016/5/14/chartex" xmlns:mc="http://schemas.openxmlformats.org/markup-compatibility/2006" xmlns:aink="http://schemas.microsoft.com/office/drawing/2016/ink" xmlns:am3d="http://schemas.microsoft.com/office/drawing/2017/model3d" xmlns:o="urn:schemas-microsoft-com:office:office" xmlns:r="http://schemas.openxmlformats.org/officeDocument/2006/relationships" xmlns:m="http://schemas.openxmlformats.org/officeDocument/2006/math" xmlns:v="urn:schemas-microsoft-com:vml" xmlns:wp14="http://schemas.microsoft.com/office/word/2010/wordprocessingDrawing" xmlns:wp="http://schemas.openxmlformats.org/drawingml/2006/wordprocessingDrawing" xmlns:w10="urn:schemas-microsoft-com:office:word" xmlns:w="http://schemas.openxmlformats.org/wordprocessingml/2006/main" xmlns:w14="http://schemas.microsoft.com/office/word/2010/wordml" xmlns:w15="http://schemas.microsoft.com/office/word/2012/wordml" xmlns:w16cex="http://schemas.microsoft.com/office/word/2018/wordml/cex" xmlns:w16cid="http://schemas.microsoft.com/office/word/2016/wordml/cid" xmlns:w16="http://schemas.microsoft.com/office/word/2018/wordml" xmlns:w16sdtdh="http://schemas.microsoft.com/office/word/2020/wordml/sdtdatahash" xmlns:w16se="http://schemas.microsoft.com/office/word/2015/wordml/symex" xmlns:wpg="http://schemas.microsoft.com/office/word/2010/wordprocessingGroup" xmlns:wpi="http://schemas.microsoft.com/office/word/2010/wordprocessingInk" xmlns:wne="http://schemas.microsoft.com/office/word/2006/wordml" xmlns:wps="http://schemas.microsoft.com/office/word/2010/wordprocessingShape" mc:Ignorable="w14 w15 w16se w16cid w16 w16cex w16sdtdh wp14">
   <w:abstractNum w:abstractNumId="0" w15:restartNumberingAfterBreak="0">
     <w:nsid w:val="02477AB9"/>
     <w:multiLevelType w:val="multilevel"/>
@@ -31972,7 +32121,7 @@
 </file>
 
 <file path=word/styles.xml><?xml version="1.0" encoding="utf-8"?>
-<w:styles xmlns:mc="http://schemas.openxmlformats.org/markup-compatibility/2006" xmlns:r="http://schemas.openxmlformats.org/officeDocument/2006/relationships" xmlns:w="http://schemas.openxmlformats.org/wordprocessingml/2006/main" xmlns:w14="http://schemas.microsoft.com/office/word/2010/wordml" xmlns:w15="http://schemas.microsoft.com/office/word/2012/wordml" xmlns:w16cid="http://schemas.microsoft.com/office/word/2016/wordml/cid" xmlns:w16se="http://schemas.microsoft.com/office/word/2015/wordml/symex" mc:Ignorable="w14 w15 w16se w16cid">
+<w:styles xmlns:mc="http://schemas.openxmlformats.org/markup-compatibility/2006" xmlns:r="http://schemas.openxmlformats.org/officeDocument/2006/relationships" xmlns:w="http://schemas.openxmlformats.org/wordprocessingml/2006/main" xmlns:w14="http://schemas.microsoft.com/office/word/2010/wordml" xmlns:w15="http://schemas.microsoft.com/office/word/2012/wordml" xmlns:w16cex="http://schemas.microsoft.com/office/word/2018/wordml/cex" xmlns:w16cid="http://schemas.microsoft.com/office/word/2016/wordml/cid" xmlns:w16="http://schemas.microsoft.com/office/word/2018/wordml" xmlns:w16sdtdh="http://schemas.microsoft.com/office/word/2020/wordml/sdtdatahash" xmlns:w16se="http://schemas.microsoft.com/office/word/2015/wordml/symex" mc:Ignorable="w14 w15 w16se w16cid w16 w16cex w16sdtdh">
   <w:docDefaults>
     <w:rPrDefault>
       <w:rPr>
@@ -31986,7 +32135,7 @@
       </w:pPr>
     </w:pPrDefault>
   </w:docDefaults>
-  <w:latentStyles w:defLockedState="0" w:defUIPriority="99" w:defSemiHidden="0" w:defUnhideWhenUsed="0" w:defQFormat="0" w:count="377">
+  <w:latentStyles w:defLockedState="0" w:defUIPriority="99" w:defSemiHidden="0" w:defUnhideWhenUsed="0" w:defQFormat="0" w:count="376">
     <w:lsdException w:name="Normal" w:uiPriority="0" w:qFormat="1"/>
     <w:lsdException w:name="heading 1" w:uiPriority="9" w:qFormat="1"/>
     <w:lsdException w:name="heading 2" w:uiPriority="9" w:unhideWhenUsed="1" w:qFormat="1"/>
@@ -32359,7 +32508,6 @@
     <w:lsdException w:name="Hashtag" w:semiHidden="1" w:unhideWhenUsed="1"/>
     <w:lsdException w:name="Unresolved Mention" w:semiHidden="1" w:unhideWhenUsed="1"/>
     <w:lsdException w:name="Smart Link" w:semiHidden="1" w:unhideWhenUsed="1"/>
-    <w:lsdException w:name="Smart Link Error" w:semiHidden="1" w:unhideWhenUsed="1"/>
   </w:latentStyles>
   <w:style w:type="paragraph" w:default="1" w:styleId="Normal">
     <w:name w:val="Normal"/>

</xml_diff>